<commit_message>
ajout de bonnes pratiques et de sécurité en PHP
</commit_message>
<xml_diff>
--- a/PHP.docx
+++ b/PHP.docx
@@ -38302,10 +38302,2836 @@
     </w:p>
     <w:p>
       <w:pPr>
+        <w:pStyle w:val="subtitles"/>
+      </w:pPr>
+    </w:p>
+    <w:p>
+      <w:pPr>
+        <w:pStyle w:val="subtitles"/>
+      </w:pPr>
+    </w:p>
+    <w:p>
+      <w:pPr>
+        <w:pStyle w:val="subtitles"/>
+      </w:pPr>
+    </w:p>
+    <w:p>
+      <w:pPr>
+        <w:pStyle w:val="subtitles"/>
+      </w:pPr>
+    </w:p>
+    <w:p>
+      <w:pPr>
+        <w:pStyle w:val="subtitles"/>
+      </w:pPr>
+    </w:p>
+    <w:p>
+      <w:pPr>
+        <w:pStyle w:val="subtitles"/>
+      </w:pPr>
+    </w:p>
+    <w:p>
+      <w:pPr>
+        <w:pStyle w:val="subtitles"/>
+      </w:pPr>
+    </w:p>
+    <w:p>
+      <w:pPr>
+        <w:pStyle w:val="subtitles"/>
+      </w:pPr>
+    </w:p>
+    <w:p>
+      <w:pPr>
+        <w:pStyle w:val="subtitles"/>
+      </w:pPr>
+    </w:p>
+    <w:p>
+      <w:pPr>
+        <w:pStyle w:val="subtitles"/>
+      </w:pPr>
+    </w:p>
+    <w:p>
+      <w:pPr>
+        <w:pStyle w:val="subtitles"/>
+      </w:pPr>
+    </w:p>
+    <w:p>
+      <w:pPr>
+        <w:pStyle w:val="subtitles"/>
+      </w:pPr>
+    </w:p>
+    <w:p>
+      <w:pPr>
+        <w:pStyle w:val="subtitles"/>
+      </w:pPr>
+    </w:p>
+    <w:p>
+      <w:pPr>
+        <w:pStyle w:val="subtitles"/>
+      </w:pPr>
+    </w:p>
+    <w:p>
+      <w:pPr>
+        <w:pStyle w:val="subtitles"/>
+      </w:pPr>
+    </w:p>
+    <w:p>
+      <w:pPr>
+        <w:pStyle w:val="subtitles"/>
+      </w:pPr>
+    </w:p>
+    <w:p>
+      <w:pPr>
+        <w:pStyle w:val="subtitles"/>
+      </w:pPr>
+    </w:p>
+    <w:p>
+      <w:pPr>
+        <w:pStyle w:val="subtitles"/>
+      </w:pPr>
+    </w:p>
+    <w:p>
+      <w:pPr>
+        <w:pStyle w:val="subtitles"/>
+      </w:pPr>
+      <w:r>
+        <w:lastRenderedPageBreak/>
+        <w:t>La gestion d’un mot de passe hashé :</w:t>
+      </w:r>
+    </w:p>
+    <w:p>
+      <w:pPr>
         <w:pStyle w:val="Common"/>
       </w:pPr>
+      <w:r>
+        <w:t>En matière de sécurité, il est obligatoire de ne pas entrer de mots de passe en clair dans une base de données. En cas de problème, si un utilisateur porte plainte, un mot de passe pas suffisamment protégé constitue un délit pénal.</w:t>
+      </w:r>
+    </w:p>
+    <w:p>
+      <w:pPr>
+        <w:pStyle w:val="Common"/>
+      </w:pPr>
+      <w:r>
+        <w:t>Pour remédier à ce genre de problèmes, il existe une fonction toute simple qui permet de transformer un mot de passe entré en un code pratiquement indéchiffrable, y compris par le gestionnaire de la base.</w:t>
+      </w:r>
+    </w:p>
+    <w:p>
+      <w:pPr>
+        <w:shd w:val="clear" w:color="auto" w:fill="1E1E1E"/>
+        <w:spacing w:after="0" w:line="285" w:lineRule="atLeast"/>
+        <w:rPr>
+          <w:rFonts w:ascii="Consolas" w:eastAsia="Times New Roman" w:hAnsi="Consolas" w:cs="Times New Roman"/>
+          <w:color w:val="D4D4D4"/>
+          <w:sz w:val="21"/>
+          <w:szCs w:val="21"/>
+          <w:lang w:eastAsia="fr-FR"/>
+        </w:rPr>
+      </w:pPr>
+      <w:r>
+        <w:rPr>
+          <w:rFonts w:ascii="Consolas" w:eastAsia="Times New Roman" w:hAnsi="Consolas" w:cs="Times New Roman"/>
+          <w:color w:val="569CD6"/>
+          <w:sz w:val="21"/>
+          <w:szCs w:val="21"/>
+          <w:lang w:eastAsia="fr-FR"/>
+        </w:rPr>
+        <w:t>&lt;?php</w:t>
+      </w:r>
+    </w:p>
+    <w:p>
+      <w:pPr>
+        <w:shd w:val="clear" w:color="auto" w:fill="1E1E1E"/>
+        <w:spacing w:after="0" w:line="285" w:lineRule="atLeast"/>
+        <w:rPr>
+          <w:rFonts w:ascii="Consolas" w:eastAsia="Times New Roman" w:hAnsi="Consolas" w:cs="Times New Roman"/>
+          <w:color w:val="D4D4D4"/>
+          <w:sz w:val="21"/>
+          <w:szCs w:val="21"/>
+          <w:lang w:eastAsia="fr-FR"/>
+        </w:rPr>
+      </w:pPr>
+      <w:r>
+        <w:rPr>
+          <w:rFonts w:ascii="Consolas" w:eastAsia="Times New Roman" w:hAnsi="Consolas" w:cs="Times New Roman"/>
+          <w:color w:val="6A9955"/>
+          <w:sz w:val="21"/>
+          <w:szCs w:val="21"/>
+          <w:lang w:eastAsia="fr-FR"/>
+        </w:rPr>
+        <w:t>// On se connecte à la DB:</w:t>
+      </w:r>
+    </w:p>
+    <w:p>
+      <w:pPr>
+        <w:shd w:val="clear" w:color="auto" w:fill="1E1E1E"/>
+        <w:spacing w:after="0" w:line="285" w:lineRule="atLeast"/>
+        <w:rPr>
+          <w:rFonts w:ascii="Consolas" w:eastAsia="Times New Roman" w:hAnsi="Consolas" w:cs="Times New Roman"/>
+          <w:color w:val="D4D4D4"/>
+          <w:sz w:val="21"/>
+          <w:szCs w:val="21"/>
+          <w:lang w:eastAsia="fr-FR"/>
+        </w:rPr>
+      </w:pPr>
+      <w:r>
+        <w:rPr>
+          <w:rFonts w:ascii="Consolas" w:eastAsia="Times New Roman" w:hAnsi="Consolas" w:cs="Times New Roman"/>
+          <w:color w:val="9CDCFE"/>
+          <w:sz w:val="21"/>
+          <w:szCs w:val="21"/>
+          <w:lang w:eastAsia="fr-FR"/>
+        </w:rPr>
+        <w:t>$mysqli</w:t>
+      </w:r>
+      <w:r>
+        <w:rPr>
+          <w:rFonts w:ascii="Consolas" w:eastAsia="Times New Roman" w:hAnsi="Consolas" w:cs="Times New Roman"/>
+          <w:color w:val="D4D4D4"/>
+          <w:sz w:val="21"/>
+          <w:szCs w:val="21"/>
+          <w:lang w:eastAsia="fr-FR"/>
+        </w:rPr>
+        <w:t xml:space="preserve"> = </w:t>
+      </w:r>
+      <w:r>
+        <w:rPr>
+          <w:rFonts w:ascii="Consolas" w:eastAsia="Times New Roman" w:hAnsi="Consolas" w:cs="Times New Roman"/>
+          <w:color w:val="569CD6"/>
+          <w:sz w:val="21"/>
+          <w:szCs w:val="21"/>
+          <w:lang w:eastAsia="fr-FR"/>
+        </w:rPr>
+        <w:t>new</w:t>
+      </w:r>
+      <w:r>
+        <w:rPr>
+          <w:rFonts w:ascii="Consolas" w:eastAsia="Times New Roman" w:hAnsi="Consolas" w:cs="Times New Roman"/>
+          <w:color w:val="D4D4D4"/>
+          <w:sz w:val="21"/>
+          <w:szCs w:val="21"/>
+          <w:lang w:eastAsia="fr-FR"/>
+        </w:rPr>
+        <w:t xml:space="preserve"> </w:t>
+      </w:r>
+      <w:r>
+        <w:rPr>
+          <w:rFonts w:ascii="Consolas" w:eastAsia="Times New Roman" w:hAnsi="Consolas" w:cs="Times New Roman"/>
+          <w:color w:val="4EC9B0"/>
+          <w:sz w:val="21"/>
+          <w:szCs w:val="21"/>
+          <w:lang w:eastAsia="fr-FR"/>
+        </w:rPr>
+        <w:t>mysqli</w:t>
+      </w:r>
+      <w:r>
+        <w:rPr>
+          <w:rFonts w:ascii="Consolas" w:eastAsia="Times New Roman" w:hAnsi="Consolas" w:cs="Times New Roman"/>
+          <w:color w:val="D4D4D4"/>
+          <w:sz w:val="21"/>
+          <w:szCs w:val="21"/>
+          <w:lang w:eastAsia="fr-FR"/>
+        </w:rPr>
+        <w:t>(</w:t>
+      </w:r>
+      <w:r>
+        <w:rPr>
+          <w:rFonts w:ascii="Consolas" w:eastAsia="Times New Roman" w:hAnsi="Consolas" w:cs="Times New Roman"/>
+          <w:color w:val="CE9178"/>
+          <w:sz w:val="21"/>
+          <w:szCs w:val="21"/>
+          <w:lang w:eastAsia="fr-FR"/>
+        </w:rPr>
+        <w:t>"localhost"</w:t>
+      </w:r>
+      <w:r>
+        <w:rPr>
+          <w:rFonts w:ascii="Consolas" w:eastAsia="Times New Roman" w:hAnsi="Consolas" w:cs="Times New Roman"/>
+          <w:color w:val="D4D4D4"/>
+          <w:sz w:val="21"/>
+          <w:szCs w:val="21"/>
+          <w:lang w:eastAsia="fr-FR"/>
+        </w:rPr>
+        <w:t xml:space="preserve">, </w:t>
+      </w:r>
+      <w:r>
+        <w:rPr>
+          <w:rFonts w:ascii="Consolas" w:eastAsia="Times New Roman" w:hAnsi="Consolas" w:cs="Times New Roman"/>
+          <w:color w:val="CE9178"/>
+          <w:sz w:val="21"/>
+          <w:szCs w:val="21"/>
+          <w:lang w:eastAsia="fr-FR"/>
+        </w:rPr>
+        <w:t>"root"</w:t>
+      </w:r>
+      <w:r>
+        <w:rPr>
+          <w:rFonts w:ascii="Consolas" w:eastAsia="Times New Roman" w:hAnsi="Consolas" w:cs="Times New Roman"/>
+          <w:color w:val="D4D4D4"/>
+          <w:sz w:val="21"/>
+          <w:szCs w:val="21"/>
+          <w:lang w:eastAsia="fr-FR"/>
+        </w:rPr>
+        <w:t xml:space="preserve">, </w:t>
+      </w:r>
+      <w:r>
+        <w:rPr>
+          <w:rFonts w:ascii="Consolas" w:eastAsia="Times New Roman" w:hAnsi="Consolas" w:cs="Times New Roman"/>
+          <w:color w:val="CE9178"/>
+          <w:sz w:val="21"/>
+          <w:szCs w:val="21"/>
+          <w:lang w:eastAsia="fr-FR"/>
+        </w:rPr>
+        <w:t>"root"</w:t>
+      </w:r>
+      <w:r>
+        <w:rPr>
+          <w:rFonts w:ascii="Consolas" w:eastAsia="Times New Roman" w:hAnsi="Consolas" w:cs="Times New Roman"/>
+          <w:color w:val="D4D4D4"/>
+          <w:sz w:val="21"/>
+          <w:szCs w:val="21"/>
+          <w:lang w:eastAsia="fr-FR"/>
+        </w:rPr>
+        <w:t xml:space="preserve">, </w:t>
+      </w:r>
+      <w:r>
+        <w:rPr>
+          <w:rFonts w:ascii="Consolas" w:eastAsia="Times New Roman" w:hAnsi="Consolas" w:cs="Times New Roman"/>
+          <w:color w:val="CE9178"/>
+          <w:sz w:val="21"/>
+          <w:szCs w:val="21"/>
+          <w:lang w:eastAsia="fr-FR"/>
+        </w:rPr>
+        <w:t>"bd_hash"</w:t>
+      </w:r>
+      <w:r>
+        <w:rPr>
+          <w:rFonts w:ascii="Consolas" w:eastAsia="Times New Roman" w:hAnsi="Consolas" w:cs="Times New Roman"/>
+          <w:color w:val="D4D4D4"/>
+          <w:sz w:val="21"/>
+          <w:szCs w:val="21"/>
+          <w:lang w:eastAsia="fr-FR"/>
+        </w:rPr>
+        <w:t>);</w:t>
+      </w:r>
+    </w:p>
+    <w:p>
+      <w:pPr>
+        <w:shd w:val="clear" w:color="auto" w:fill="1E1E1E"/>
+        <w:spacing w:after="0" w:line="285" w:lineRule="atLeast"/>
+        <w:rPr>
+          <w:rFonts w:ascii="Consolas" w:eastAsia="Times New Roman" w:hAnsi="Consolas" w:cs="Times New Roman"/>
+          <w:color w:val="D4D4D4"/>
+          <w:sz w:val="21"/>
+          <w:szCs w:val="21"/>
+          <w:lang w:eastAsia="fr-FR"/>
+        </w:rPr>
+      </w:pPr>
+    </w:p>
+    <w:p>
+      <w:pPr>
+        <w:shd w:val="clear" w:color="auto" w:fill="1E1E1E"/>
+        <w:spacing w:after="0" w:line="285" w:lineRule="atLeast"/>
+        <w:rPr>
+          <w:rFonts w:ascii="Consolas" w:eastAsia="Times New Roman" w:hAnsi="Consolas" w:cs="Times New Roman"/>
+          <w:color w:val="D4D4D4"/>
+          <w:sz w:val="21"/>
+          <w:szCs w:val="21"/>
+          <w:lang w:eastAsia="fr-FR"/>
+        </w:rPr>
+      </w:pPr>
+      <w:r>
+        <w:rPr>
+          <w:rFonts w:ascii="Consolas" w:eastAsia="Times New Roman" w:hAnsi="Consolas" w:cs="Times New Roman"/>
+          <w:color w:val="6A9955"/>
+          <w:sz w:val="21"/>
+          <w:szCs w:val="21"/>
+          <w:lang w:eastAsia="fr-FR"/>
+        </w:rPr>
+        <w:t>// On permet de s'enregistrer en hashant le MDP:</w:t>
+      </w:r>
+    </w:p>
+    <w:p>
+      <w:pPr>
+        <w:shd w:val="clear" w:color="auto" w:fill="1E1E1E"/>
+        <w:spacing w:after="0" w:line="285" w:lineRule="atLeast"/>
+        <w:rPr>
+          <w:rFonts w:ascii="Consolas" w:eastAsia="Times New Roman" w:hAnsi="Consolas" w:cs="Times New Roman"/>
+          <w:color w:val="D4D4D4"/>
+          <w:sz w:val="21"/>
+          <w:szCs w:val="21"/>
+          <w:lang w:eastAsia="fr-FR"/>
+        </w:rPr>
+      </w:pPr>
+    </w:p>
+    <w:p>
+      <w:pPr>
+        <w:shd w:val="clear" w:color="auto" w:fill="1E1E1E"/>
+        <w:spacing w:after="0" w:line="285" w:lineRule="atLeast"/>
+        <w:rPr>
+          <w:rFonts w:ascii="Consolas" w:eastAsia="Times New Roman" w:hAnsi="Consolas" w:cs="Times New Roman"/>
+          <w:color w:val="D4D4D4"/>
+          <w:sz w:val="21"/>
+          <w:szCs w:val="21"/>
+          <w:lang w:eastAsia="fr-FR"/>
+        </w:rPr>
+      </w:pPr>
+      <w:r>
+        <w:rPr>
+          <w:rFonts w:ascii="Consolas" w:eastAsia="Times New Roman" w:hAnsi="Consolas" w:cs="Times New Roman"/>
+          <w:color w:val="C586C0"/>
+          <w:sz w:val="21"/>
+          <w:szCs w:val="21"/>
+          <w:lang w:eastAsia="fr-FR"/>
+        </w:rPr>
+        <w:t>if</w:t>
+      </w:r>
+      <w:r>
+        <w:rPr>
+          <w:rFonts w:ascii="Consolas" w:eastAsia="Times New Roman" w:hAnsi="Consolas" w:cs="Times New Roman"/>
+          <w:color w:val="D4D4D4"/>
+          <w:sz w:val="21"/>
+          <w:szCs w:val="21"/>
+          <w:lang w:eastAsia="fr-FR"/>
+        </w:rPr>
+        <w:t xml:space="preserve"> (</w:t>
+      </w:r>
+      <w:r>
+        <w:rPr>
+          <w:rFonts w:ascii="Consolas" w:eastAsia="Times New Roman" w:hAnsi="Consolas" w:cs="Times New Roman"/>
+          <w:color w:val="DCDCAA"/>
+          <w:sz w:val="21"/>
+          <w:szCs w:val="21"/>
+          <w:lang w:eastAsia="fr-FR"/>
+        </w:rPr>
+        <w:t>isset</w:t>
+      </w:r>
+      <w:r>
+        <w:rPr>
+          <w:rFonts w:ascii="Consolas" w:eastAsia="Times New Roman" w:hAnsi="Consolas" w:cs="Times New Roman"/>
+          <w:color w:val="D4D4D4"/>
+          <w:sz w:val="21"/>
+          <w:szCs w:val="21"/>
+          <w:lang w:eastAsia="fr-FR"/>
+        </w:rPr>
+        <w:t>(</w:t>
+      </w:r>
+      <w:r>
+        <w:rPr>
+          <w:rFonts w:ascii="Consolas" w:eastAsia="Times New Roman" w:hAnsi="Consolas" w:cs="Times New Roman"/>
+          <w:color w:val="9CDCFE"/>
+          <w:sz w:val="21"/>
+          <w:szCs w:val="21"/>
+          <w:lang w:eastAsia="fr-FR"/>
+        </w:rPr>
+        <w:t>$_POST</w:t>
+      </w:r>
+      <w:r>
+        <w:rPr>
+          <w:rFonts w:ascii="Consolas" w:eastAsia="Times New Roman" w:hAnsi="Consolas" w:cs="Times New Roman"/>
+          <w:color w:val="D4D4D4"/>
+          <w:sz w:val="21"/>
+          <w:szCs w:val="21"/>
+          <w:lang w:eastAsia="fr-FR"/>
+        </w:rPr>
+        <w:t>[</w:t>
+      </w:r>
+      <w:r>
+        <w:rPr>
+          <w:rFonts w:ascii="Consolas" w:eastAsia="Times New Roman" w:hAnsi="Consolas" w:cs="Times New Roman"/>
+          <w:color w:val="CE9178"/>
+          <w:sz w:val="21"/>
+          <w:szCs w:val="21"/>
+          <w:lang w:eastAsia="fr-FR"/>
+        </w:rPr>
+        <w:t>"pseudo"</w:t>
+      </w:r>
+      <w:r>
+        <w:rPr>
+          <w:rFonts w:ascii="Consolas" w:eastAsia="Times New Roman" w:hAnsi="Consolas" w:cs="Times New Roman"/>
+          <w:color w:val="D4D4D4"/>
+          <w:sz w:val="21"/>
+          <w:szCs w:val="21"/>
+          <w:lang w:eastAsia="fr-FR"/>
+        </w:rPr>
+        <w:t xml:space="preserve">]) &amp;&amp; </w:t>
+      </w:r>
+      <w:r>
+        <w:rPr>
+          <w:rFonts w:ascii="Consolas" w:eastAsia="Times New Roman" w:hAnsi="Consolas" w:cs="Times New Roman"/>
+          <w:color w:val="DCDCAA"/>
+          <w:sz w:val="21"/>
+          <w:szCs w:val="21"/>
+          <w:lang w:eastAsia="fr-FR"/>
+        </w:rPr>
+        <w:t>isset</w:t>
+      </w:r>
+      <w:r>
+        <w:rPr>
+          <w:rFonts w:ascii="Consolas" w:eastAsia="Times New Roman" w:hAnsi="Consolas" w:cs="Times New Roman"/>
+          <w:color w:val="D4D4D4"/>
+          <w:sz w:val="21"/>
+          <w:szCs w:val="21"/>
+          <w:lang w:eastAsia="fr-FR"/>
+        </w:rPr>
+        <w:t>(</w:t>
+      </w:r>
+      <w:r>
+        <w:rPr>
+          <w:rFonts w:ascii="Consolas" w:eastAsia="Times New Roman" w:hAnsi="Consolas" w:cs="Times New Roman"/>
+          <w:color w:val="9CDCFE"/>
+          <w:sz w:val="21"/>
+          <w:szCs w:val="21"/>
+          <w:lang w:eastAsia="fr-FR"/>
+        </w:rPr>
+        <w:t>$_POST</w:t>
+      </w:r>
+      <w:r>
+        <w:rPr>
+          <w:rFonts w:ascii="Consolas" w:eastAsia="Times New Roman" w:hAnsi="Consolas" w:cs="Times New Roman"/>
+          <w:color w:val="D4D4D4"/>
+          <w:sz w:val="21"/>
+          <w:szCs w:val="21"/>
+          <w:lang w:eastAsia="fr-FR"/>
+        </w:rPr>
+        <w:t>[</w:t>
+      </w:r>
+      <w:r>
+        <w:rPr>
+          <w:rFonts w:ascii="Consolas" w:eastAsia="Times New Roman" w:hAnsi="Consolas" w:cs="Times New Roman"/>
+          <w:color w:val="CE9178"/>
+          <w:sz w:val="21"/>
+          <w:szCs w:val="21"/>
+          <w:lang w:eastAsia="fr-FR"/>
+        </w:rPr>
+        <w:t>"password"</w:t>
+      </w:r>
+      <w:r>
+        <w:rPr>
+          <w:rFonts w:ascii="Consolas" w:eastAsia="Times New Roman" w:hAnsi="Consolas" w:cs="Times New Roman"/>
+          <w:color w:val="D4D4D4"/>
+          <w:sz w:val="21"/>
+          <w:szCs w:val="21"/>
+          <w:lang w:eastAsia="fr-FR"/>
+        </w:rPr>
+        <w:t>])){</w:t>
+      </w:r>
+    </w:p>
+    <w:p>
+      <w:pPr>
+        <w:shd w:val="clear" w:color="auto" w:fill="1E1E1E"/>
+        <w:spacing w:after="0" w:line="285" w:lineRule="atLeast"/>
+        <w:rPr>
+          <w:rFonts w:ascii="Consolas" w:eastAsia="Times New Roman" w:hAnsi="Consolas" w:cs="Times New Roman"/>
+          <w:color w:val="D4D4D4"/>
+          <w:sz w:val="21"/>
+          <w:szCs w:val="21"/>
+          <w:lang w:eastAsia="fr-FR"/>
+        </w:rPr>
+      </w:pPr>
+    </w:p>
+    <w:p>
+      <w:pPr>
+        <w:shd w:val="clear" w:color="auto" w:fill="1E1E1E"/>
+        <w:spacing w:after="0" w:line="285" w:lineRule="atLeast"/>
+        <w:rPr>
+          <w:rFonts w:ascii="Consolas" w:eastAsia="Times New Roman" w:hAnsi="Consolas" w:cs="Times New Roman"/>
+          <w:color w:val="D4D4D4"/>
+          <w:sz w:val="21"/>
+          <w:szCs w:val="21"/>
+          <w:lang w:eastAsia="fr-FR"/>
+        </w:rPr>
+      </w:pPr>
+      <w:r>
+        <w:rPr>
+          <w:rFonts w:ascii="Consolas" w:eastAsia="Times New Roman" w:hAnsi="Consolas" w:cs="Times New Roman"/>
+          <w:color w:val="D4D4D4"/>
+          <w:sz w:val="21"/>
+          <w:szCs w:val="21"/>
+          <w:lang w:eastAsia="fr-FR"/>
+        </w:rPr>
+        <w:t xml:space="preserve">    </w:t>
+      </w:r>
+      <w:r>
+        <w:rPr>
+          <w:rFonts w:ascii="Consolas" w:eastAsia="Times New Roman" w:hAnsi="Consolas" w:cs="Times New Roman"/>
+          <w:color w:val="9CDCFE"/>
+          <w:sz w:val="21"/>
+          <w:szCs w:val="21"/>
+          <w:lang w:eastAsia="fr-FR"/>
+        </w:rPr>
+        <w:t>$pseudo</w:t>
+      </w:r>
+      <w:r>
+        <w:rPr>
+          <w:rFonts w:ascii="Consolas" w:eastAsia="Times New Roman" w:hAnsi="Consolas" w:cs="Times New Roman"/>
+          <w:color w:val="D4D4D4"/>
+          <w:sz w:val="21"/>
+          <w:szCs w:val="21"/>
+          <w:lang w:eastAsia="fr-FR"/>
+        </w:rPr>
+        <w:t>=</w:t>
+      </w:r>
+      <w:r>
+        <w:rPr>
+          <w:rFonts w:ascii="Consolas" w:eastAsia="Times New Roman" w:hAnsi="Consolas" w:cs="Times New Roman"/>
+          <w:color w:val="9CDCFE"/>
+          <w:sz w:val="21"/>
+          <w:szCs w:val="21"/>
+          <w:lang w:eastAsia="fr-FR"/>
+        </w:rPr>
+        <w:t>$_POST</w:t>
+      </w:r>
+      <w:r>
+        <w:rPr>
+          <w:rFonts w:ascii="Consolas" w:eastAsia="Times New Roman" w:hAnsi="Consolas" w:cs="Times New Roman"/>
+          <w:color w:val="D4D4D4"/>
+          <w:sz w:val="21"/>
+          <w:szCs w:val="21"/>
+          <w:lang w:eastAsia="fr-FR"/>
+        </w:rPr>
+        <w:t>[</w:t>
+      </w:r>
+      <w:r>
+        <w:rPr>
+          <w:rFonts w:ascii="Consolas" w:eastAsia="Times New Roman" w:hAnsi="Consolas" w:cs="Times New Roman"/>
+          <w:color w:val="CE9178"/>
+          <w:sz w:val="21"/>
+          <w:szCs w:val="21"/>
+          <w:lang w:eastAsia="fr-FR"/>
+        </w:rPr>
+        <w:t>"pseudo"</w:t>
+      </w:r>
+      <w:r>
+        <w:rPr>
+          <w:rFonts w:ascii="Consolas" w:eastAsia="Times New Roman" w:hAnsi="Consolas" w:cs="Times New Roman"/>
+          <w:color w:val="D4D4D4"/>
+          <w:sz w:val="21"/>
+          <w:szCs w:val="21"/>
+          <w:lang w:eastAsia="fr-FR"/>
+        </w:rPr>
+        <w:t>];</w:t>
+      </w:r>
+    </w:p>
+    <w:p>
+      <w:pPr>
+        <w:shd w:val="clear" w:color="auto" w:fill="1E1E1E"/>
+        <w:spacing w:after="0" w:line="285" w:lineRule="atLeast"/>
+        <w:rPr>
+          <w:rFonts w:ascii="Consolas" w:eastAsia="Times New Roman" w:hAnsi="Consolas" w:cs="Times New Roman"/>
+          <w:color w:val="D4D4D4"/>
+          <w:sz w:val="21"/>
+          <w:szCs w:val="21"/>
+          <w:lang w:eastAsia="fr-FR"/>
+        </w:rPr>
+      </w:pPr>
+      <w:r>
+        <w:rPr>
+          <w:rFonts w:ascii="Consolas" w:eastAsia="Times New Roman" w:hAnsi="Consolas" w:cs="Times New Roman"/>
+          <w:color w:val="D4D4D4"/>
+          <w:sz w:val="21"/>
+          <w:szCs w:val="21"/>
+          <w:lang w:eastAsia="fr-FR"/>
+        </w:rPr>
+        <w:t xml:space="preserve">    </w:t>
+      </w:r>
+      <w:r>
+        <w:rPr>
+          <w:rFonts w:ascii="Consolas" w:eastAsia="Times New Roman" w:hAnsi="Consolas" w:cs="Times New Roman"/>
+          <w:color w:val="6A9955"/>
+          <w:sz w:val="21"/>
+          <w:szCs w:val="21"/>
+          <w:lang w:eastAsia="fr-FR"/>
+        </w:rPr>
+        <w:t>// Cette fonction a deux paramètres: le premier est le mot de passe que l'on veut entrer, le deuxième est soit</w:t>
+      </w:r>
+    </w:p>
+    <w:p>
+      <w:pPr>
+        <w:shd w:val="clear" w:color="auto" w:fill="1E1E1E"/>
+        <w:spacing w:after="0" w:line="285" w:lineRule="atLeast"/>
+        <w:rPr>
+          <w:rFonts w:ascii="Consolas" w:eastAsia="Times New Roman" w:hAnsi="Consolas" w:cs="Times New Roman"/>
+          <w:color w:val="D4D4D4"/>
+          <w:sz w:val="21"/>
+          <w:szCs w:val="21"/>
+          <w:lang w:eastAsia="fr-FR"/>
+        </w:rPr>
+      </w:pPr>
+      <w:r>
+        <w:rPr>
+          <w:rFonts w:ascii="Consolas" w:eastAsia="Times New Roman" w:hAnsi="Consolas" w:cs="Times New Roman"/>
+          <w:color w:val="D4D4D4"/>
+          <w:sz w:val="21"/>
+          <w:szCs w:val="21"/>
+          <w:lang w:eastAsia="fr-FR"/>
+        </w:rPr>
+        <w:t xml:space="preserve">    </w:t>
+      </w:r>
+      <w:r>
+        <w:rPr>
+          <w:rFonts w:ascii="Consolas" w:eastAsia="Times New Roman" w:hAnsi="Consolas" w:cs="Times New Roman"/>
+          <w:color w:val="6A9955"/>
+          <w:sz w:val="21"/>
+          <w:szCs w:val="21"/>
+          <w:lang w:eastAsia="fr-FR"/>
+        </w:rPr>
+        <w:t>// PASSWORD_DEFAULT qui va créer une chaîne de caractères qui varie.</w:t>
+      </w:r>
+    </w:p>
+    <w:p>
+      <w:pPr>
+        <w:shd w:val="clear" w:color="auto" w:fill="1E1E1E"/>
+        <w:spacing w:after="0" w:line="285" w:lineRule="atLeast"/>
+        <w:rPr>
+          <w:rFonts w:ascii="Consolas" w:eastAsia="Times New Roman" w:hAnsi="Consolas" w:cs="Times New Roman"/>
+          <w:color w:val="D4D4D4"/>
+          <w:sz w:val="21"/>
+          <w:szCs w:val="21"/>
+          <w:lang w:eastAsia="fr-FR"/>
+        </w:rPr>
+      </w:pPr>
+      <w:r>
+        <w:rPr>
+          <w:rFonts w:ascii="Consolas" w:eastAsia="Times New Roman" w:hAnsi="Consolas" w:cs="Times New Roman"/>
+          <w:color w:val="D4D4D4"/>
+          <w:sz w:val="21"/>
+          <w:szCs w:val="21"/>
+          <w:lang w:eastAsia="fr-FR"/>
+        </w:rPr>
+        <w:t xml:space="preserve">    </w:t>
+      </w:r>
+      <w:r>
+        <w:rPr>
+          <w:rFonts w:ascii="Consolas" w:eastAsia="Times New Roman" w:hAnsi="Consolas" w:cs="Times New Roman"/>
+          <w:color w:val="6A9955"/>
+          <w:sz w:val="21"/>
+          <w:szCs w:val="21"/>
+          <w:lang w:eastAsia="fr-FR"/>
+        </w:rPr>
+        <w:t>//soit PASSWORD_BCRYPT, qui va créer une chaîne hashée de 72 caractères maximum.</w:t>
+      </w:r>
+    </w:p>
+    <w:p>
+      <w:pPr>
+        <w:shd w:val="clear" w:color="auto" w:fill="1E1E1E"/>
+        <w:spacing w:after="0" w:line="285" w:lineRule="atLeast"/>
+        <w:rPr>
+          <w:rFonts w:ascii="Consolas" w:eastAsia="Times New Roman" w:hAnsi="Consolas" w:cs="Times New Roman"/>
+          <w:color w:val="D4D4D4"/>
+          <w:sz w:val="21"/>
+          <w:szCs w:val="21"/>
+          <w:lang w:eastAsia="fr-FR"/>
+        </w:rPr>
+      </w:pPr>
+      <w:r>
+        <w:rPr>
+          <w:rFonts w:ascii="Consolas" w:eastAsia="Times New Roman" w:hAnsi="Consolas" w:cs="Times New Roman"/>
+          <w:color w:val="D4D4D4"/>
+          <w:sz w:val="21"/>
+          <w:szCs w:val="21"/>
+          <w:lang w:eastAsia="fr-FR"/>
+        </w:rPr>
+        <w:t xml:space="preserve">    </w:t>
+      </w:r>
+      <w:r>
+        <w:rPr>
+          <w:rFonts w:ascii="Consolas" w:eastAsia="Times New Roman" w:hAnsi="Consolas" w:cs="Times New Roman"/>
+          <w:color w:val="6A9955"/>
+          <w:sz w:val="21"/>
+          <w:szCs w:val="21"/>
+          <w:lang w:eastAsia="fr-FR"/>
+        </w:rPr>
+        <w:t>// Les deux sont fiables.</w:t>
+      </w:r>
+    </w:p>
+    <w:p>
+      <w:pPr>
+        <w:shd w:val="clear" w:color="auto" w:fill="1E1E1E"/>
+        <w:spacing w:after="0" w:line="285" w:lineRule="atLeast"/>
+        <w:rPr>
+          <w:rFonts w:ascii="Consolas" w:eastAsia="Times New Roman" w:hAnsi="Consolas" w:cs="Times New Roman"/>
+          <w:color w:val="D4D4D4"/>
+          <w:sz w:val="21"/>
+          <w:szCs w:val="21"/>
+          <w:lang w:eastAsia="fr-FR"/>
+        </w:rPr>
+      </w:pPr>
+      <w:r>
+        <w:rPr>
+          <w:rFonts w:ascii="Consolas" w:eastAsia="Times New Roman" w:hAnsi="Consolas" w:cs="Times New Roman"/>
+          <w:color w:val="D4D4D4"/>
+          <w:sz w:val="21"/>
+          <w:szCs w:val="21"/>
+          <w:lang w:eastAsia="fr-FR"/>
+        </w:rPr>
+        <w:t xml:space="preserve">    </w:t>
+      </w:r>
+      <w:r>
+        <w:rPr>
+          <w:rFonts w:ascii="Consolas" w:eastAsia="Times New Roman" w:hAnsi="Consolas" w:cs="Times New Roman"/>
+          <w:color w:val="9CDCFE"/>
+          <w:sz w:val="21"/>
+          <w:szCs w:val="21"/>
+          <w:lang w:eastAsia="fr-FR"/>
+        </w:rPr>
+        <w:t>$password</w:t>
+      </w:r>
+      <w:r>
+        <w:rPr>
+          <w:rFonts w:ascii="Consolas" w:eastAsia="Times New Roman" w:hAnsi="Consolas" w:cs="Times New Roman"/>
+          <w:color w:val="D4D4D4"/>
+          <w:sz w:val="21"/>
+          <w:szCs w:val="21"/>
+          <w:lang w:eastAsia="fr-FR"/>
+        </w:rPr>
+        <w:t>=</w:t>
+      </w:r>
+      <w:r>
+        <w:rPr>
+          <w:rFonts w:ascii="Consolas" w:eastAsia="Times New Roman" w:hAnsi="Consolas" w:cs="Times New Roman"/>
+          <w:color w:val="DCDCAA"/>
+          <w:sz w:val="21"/>
+          <w:szCs w:val="21"/>
+          <w:lang w:eastAsia="fr-FR"/>
+        </w:rPr>
+        <w:t>password_hash</w:t>
+      </w:r>
+      <w:r>
+        <w:rPr>
+          <w:rFonts w:ascii="Consolas" w:eastAsia="Times New Roman" w:hAnsi="Consolas" w:cs="Times New Roman"/>
+          <w:color w:val="D4D4D4"/>
+          <w:sz w:val="21"/>
+          <w:szCs w:val="21"/>
+          <w:lang w:eastAsia="fr-FR"/>
+        </w:rPr>
+        <w:t>(</w:t>
+      </w:r>
+      <w:r>
+        <w:rPr>
+          <w:rFonts w:ascii="Consolas" w:eastAsia="Times New Roman" w:hAnsi="Consolas" w:cs="Times New Roman"/>
+          <w:color w:val="9CDCFE"/>
+          <w:sz w:val="21"/>
+          <w:szCs w:val="21"/>
+          <w:lang w:eastAsia="fr-FR"/>
+        </w:rPr>
+        <w:t>$_POST</w:t>
+      </w:r>
+      <w:r>
+        <w:rPr>
+          <w:rFonts w:ascii="Consolas" w:eastAsia="Times New Roman" w:hAnsi="Consolas" w:cs="Times New Roman"/>
+          <w:color w:val="D4D4D4"/>
+          <w:sz w:val="21"/>
+          <w:szCs w:val="21"/>
+          <w:lang w:eastAsia="fr-FR"/>
+        </w:rPr>
+        <w:t>[</w:t>
+      </w:r>
+      <w:r>
+        <w:rPr>
+          <w:rFonts w:ascii="Consolas" w:eastAsia="Times New Roman" w:hAnsi="Consolas" w:cs="Times New Roman"/>
+          <w:color w:val="CE9178"/>
+          <w:sz w:val="21"/>
+          <w:szCs w:val="21"/>
+          <w:lang w:eastAsia="fr-FR"/>
+        </w:rPr>
+        <w:t>"password"</w:t>
+      </w:r>
+      <w:r>
+        <w:rPr>
+          <w:rFonts w:ascii="Consolas" w:eastAsia="Times New Roman" w:hAnsi="Consolas" w:cs="Times New Roman"/>
+          <w:color w:val="D4D4D4"/>
+          <w:sz w:val="21"/>
+          <w:szCs w:val="21"/>
+          <w:lang w:eastAsia="fr-FR"/>
+        </w:rPr>
+        <w:t>],PASSWORD_BCRYPT);</w:t>
+      </w:r>
+    </w:p>
+    <w:p>
+      <w:pPr>
+        <w:shd w:val="clear" w:color="auto" w:fill="1E1E1E"/>
+        <w:spacing w:after="0" w:line="285" w:lineRule="atLeast"/>
+        <w:rPr>
+          <w:rFonts w:ascii="Consolas" w:eastAsia="Times New Roman" w:hAnsi="Consolas" w:cs="Times New Roman"/>
+          <w:color w:val="D4D4D4"/>
+          <w:sz w:val="21"/>
+          <w:szCs w:val="21"/>
+          <w:lang w:eastAsia="fr-FR"/>
+        </w:rPr>
+      </w:pPr>
+    </w:p>
+    <w:p>
+      <w:pPr>
+        <w:shd w:val="clear" w:color="auto" w:fill="1E1E1E"/>
+        <w:spacing w:after="0" w:line="285" w:lineRule="atLeast"/>
+        <w:rPr>
+          <w:rFonts w:ascii="Consolas" w:eastAsia="Times New Roman" w:hAnsi="Consolas" w:cs="Times New Roman"/>
+          <w:color w:val="D4D4D4"/>
+          <w:sz w:val="21"/>
+          <w:szCs w:val="21"/>
+          <w:lang w:eastAsia="fr-FR"/>
+        </w:rPr>
+      </w:pPr>
+      <w:r>
+        <w:rPr>
+          <w:rFonts w:ascii="Consolas" w:eastAsia="Times New Roman" w:hAnsi="Consolas" w:cs="Times New Roman"/>
+          <w:color w:val="D4D4D4"/>
+          <w:sz w:val="21"/>
+          <w:szCs w:val="21"/>
+          <w:lang w:eastAsia="fr-FR"/>
+        </w:rPr>
+        <w:t xml:space="preserve">    </w:t>
+      </w:r>
+      <w:r>
+        <w:rPr>
+          <w:rFonts w:ascii="Consolas" w:eastAsia="Times New Roman" w:hAnsi="Consolas" w:cs="Times New Roman"/>
+          <w:color w:val="6A9955"/>
+          <w:sz w:val="21"/>
+          <w:szCs w:val="21"/>
+          <w:lang w:eastAsia="fr-FR"/>
+        </w:rPr>
+        <w:t>// On va ajouter à la table la variable password qui sortira donc le mot entré par l'utilisateur en version hashée:</w:t>
+      </w:r>
+    </w:p>
+    <w:p>
+      <w:pPr>
+        <w:shd w:val="clear" w:color="auto" w:fill="1E1E1E"/>
+        <w:spacing w:after="0" w:line="285" w:lineRule="atLeast"/>
+        <w:rPr>
+          <w:rFonts w:ascii="Consolas" w:eastAsia="Times New Roman" w:hAnsi="Consolas" w:cs="Times New Roman"/>
+          <w:color w:val="D4D4D4"/>
+          <w:sz w:val="21"/>
+          <w:szCs w:val="21"/>
+          <w:lang w:eastAsia="fr-FR"/>
+        </w:rPr>
+      </w:pPr>
+      <w:r>
+        <w:rPr>
+          <w:rFonts w:ascii="Consolas" w:eastAsia="Times New Roman" w:hAnsi="Consolas" w:cs="Times New Roman"/>
+          <w:color w:val="9CDCFE"/>
+          <w:sz w:val="21"/>
+          <w:szCs w:val="21"/>
+          <w:lang w:eastAsia="fr-FR"/>
+        </w:rPr>
+        <w:t>$ajoutUser</w:t>
+      </w:r>
+      <w:r>
+        <w:rPr>
+          <w:rFonts w:ascii="Consolas" w:eastAsia="Times New Roman" w:hAnsi="Consolas" w:cs="Times New Roman"/>
+          <w:color w:val="D4D4D4"/>
+          <w:sz w:val="21"/>
+          <w:szCs w:val="21"/>
+          <w:lang w:eastAsia="fr-FR"/>
+        </w:rPr>
+        <w:t>=</w:t>
+      </w:r>
+      <w:r>
+        <w:rPr>
+          <w:rFonts w:ascii="Consolas" w:eastAsia="Times New Roman" w:hAnsi="Consolas" w:cs="Times New Roman"/>
+          <w:color w:val="CE9178"/>
+          <w:sz w:val="21"/>
+          <w:szCs w:val="21"/>
+          <w:lang w:eastAsia="fr-FR"/>
+        </w:rPr>
+        <w:t>'</w:t>
+      </w:r>
+    </w:p>
+    <w:p>
+      <w:pPr>
+        <w:shd w:val="clear" w:color="auto" w:fill="1E1E1E"/>
+        <w:spacing w:after="0" w:line="285" w:lineRule="atLeast"/>
+        <w:rPr>
+          <w:rFonts w:ascii="Consolas" w:eastAsia="Times New Roman" w:hAnsi="Consolas" w:cs="Times New Roman"/>
+          <w:color w:val="D4D4D4"/>
+          <w:sz w:val="21"/>
+          <w:szCs w:val="21"/>
+          <w:lang w:eastAsia="fr-FR"/>
+        </w:rPr>
+      </w:pPr>
+      <w:r>
+        <w:rPr>
+          <w:rFonts w:ascii="Consolas" w:eastAsia="Times New Roman" w:hAnsi="Consolas" w:cs="Times New Roman"/>
+          <w:color w:val="CE9178"/>
+          <w:sz w:val="21"/>
+          <w:szCs w:val="21"/>
+          <w:lang w:eastAsia="fr-FR"/>
+        </w:rPr>
+        <w:t>insert into  Personne (pseudo,password)</w:t>
+      </w:r>
+    </w:p>
+    <w:p>
+      <w:pPr>
+        <w:shd w:val="clear" w:color="auto" w:fill="1E1E1E"/>
+        <w:spacing w:after="0" w:line="285" w:lineRule="atLeast"/>
+        <w:rPr>
+          <w:rFonts w:ascii="Consolas" w:eastAsia="Times New Roman" w:hAnsi="Consolas" w:cs="Times New Roman"/>
+          <w:color w:val="D4D4D4"/>
+          <w:sz w:val="21"/>
+          <w:szCs w:val="21"/>
+          <w:lang w:eastAsia="fr-FR"/>
+        </w:rPr>
+      </w:pPr>
+      <w:r>
+        <w:rPr>
+          <w:rFonts w:ascii="Consolas" w:eastAsia="Times New Roman" w:hAnsi="Consolas" w:cs="Times New Roman"/>
+          <w:color w:val="CE9178"/>
+          <w:sz w:val="21"/>
+          <w:szCs w:val="21"/>
+          <w:lang w:eastAsia="fr-FR"/>
+        </w:rPr>
+        <w:t xml:space="preserve"> values </w:t>
+      </w:r>
+    </w:p>
+    <w:p>
+      <w:pPr>
+        <w:shd w:val="clear" w:color="auto" w:fill="1E1E1E"/>
+        <w:spacing w:after="0" w:line="285" w:lineRule="atLeast"/>
+        <w:rPr>
+          <w:rFonts w:ascii="Consolas" w:eastAsia="Times New Roman" w:hAnsi="Consolas" w:cs="Times New Roman"/>
+          <w:color w:val="D4D4D4"/>
+          <w:sz w:val="21"/>
+          <w:szCs w:val="21"/>
+          <w:lang w:eastAsia="fr-FR"/>
+        </w:rPr>
+      </w:pPr>
+      <w:r>
+        <w:rPr>
+          <w:rFonts w:ascii="Consolas" w:eastAsia="Times New Roman" w:hAnsi="Consolas" w:cs="Times New Roman"/>
+          <w:color w:val="CE9178"/>
+          <w:sz w:val="21"/>
+          <w:szCs w:val="21"/>
+          <w:lang w:eastAsia="fr-FR"/>
+        </w:rPr>
+        <w:t xml:space="preserve"> ("'</w:t>
+      </w:r>
+      <w:r>
+        <w:rPr>
+          <w:rFonts w:ascii="Consolas" w:eastAsia="Times New Roman" w:hAnsi="Consolas" w:cs="Times New Roman"/>
+          <w:color w:val="D4D4D4"/>
+          <w:sz w:val="21"/>
+          <w:szCs w:val="21"/>
+          <w:lang w:eastAsia="fr-FR"/>
+        </w:rPr>
+        <w:t>.</w:t>
+      </w:r>
+      <w:r>
+        <w:rPr>
+          <w:rFonts w:ascii="Consolas" w:eastAsia="Times New Roman" w:hAnsi="Consolas" w:cs="Times New Roman"/>
+          <w:color w:val="9CDCFE"/>
+          <w:sz w:val="21"/>
+          <w:szCs w:val="21"/>
+          <w:lang w:eastAsia="fr-FR"/>
+        </w:rPr>
+        <w:t>$pseudo</w:t>
+      </w:r>
+      <w:r>
+        <w:rPr>
+          <w:rFonts w:ascii="Consolas" w:eastAsia="Times New Roman" w:hAnsi="Consolas" w:cs="Times New Roman"/>
+          <w:color w:val="D4D4D4"/>
+          <w:sz w:val="21"/>
+          <w:szCs w:val="21"/>
+          <w:lang w:eastAsia="fr-FR"/>
+        </w:rPr>
+        <w:t>.</w:t>
+      </w:r>
+      <w:r>
+        <w:rPr>
+          <w:rFonts w:ascii="Consolas" w:eastAsia="Times New Roman" w:hAnsi="Consolas" w:cs="Times New Roman"/>
+          <w:color w:val="CE9178"/>
+          <w:sz w:val="21"/>
+          <w:szCs w:val="21"/>
+          <w:lang w:eastAsia="fr-FR"/>
+        </w:rPr>
+        <w:t>'" ,"'</w:t>
+      </w:r>
+      <w:r>
+        <w:rPr>
+          <w:rFonts w:ascii="Consolas" w:eastAsia="Times New Roman" w:hAnsi="Consolas" w:cs="Times New Roman"/>
+          <w:color w:val="D4D4D4"/>
+          <w:sz w:val="21"/>
+          <w:szCs w:val="21"/>
+          <w:lang w:eastAsia="fr-FR"/>
+        </w:rPr>
+        <w:t>.</w:t>
+      </w:r>
+      <w:r>
+        <w:rPr>
+          <w:rFonts w:ascii="Consolas" w:eastAsia="Times New Roman" w:hAnsi="Consolas" w:cs="Times New Roman"/>
+          <w:color w:val="9CDCFE"/>
+          <w:sz w:val="21"/>
+          <w:szCs w:val="21"/>
+          <w:lang w:eastAsia="fr-FR"/>
+        </w:rPr>
+        <w:t>$password</w:t>
+      </w:r>
+      <w:r>
+        <w:rPr>
+          <w:rFonts w:ascii="Consolas" w:eastAsia="Times New Roman" w:hAnsi="Consolas" w:cs="Times New Roman"/>
+          <w:color w:val="D4D4D4"/>
+          <w:sz w:val="21"/>
+          <w:szCs w:val="21"/>
+          <w:lang w:eastAsia="fr-FR"/>
+        </w:rPr>
+        <w:t>.</w:t>
+      </w:r>
+      <w:r>
+        <w:rPr>
+          <w:rFonts w:ascii="Consolas" w:eastAsia="Times New Roman" w:hAnsi="Consolas" w:cs="Times New Roman"/>
+          <w:color w:val="CE9178"/>
+          <w:sz w:val="21"/>
+          <w:szCs w:val="21"/>
+          <w:lang w:eastAsia="fr-FR"/>
+        </w:rPr>
+        <w:t>'");</w:t>
+      </w:r>
+    </w:p>
+    <w:p>
+      <w:pPr>
+        <w:shd w:val="clear" w:color="auto" w:fill="1E1E1E"/>
+        <w:spacing w:after="0" w:line="285" w:lineRule="atLeast"/>
+        <w:rPr>
+          <w:rFonts w:ascii="Consolas" w:eastAsia="Times New Roman" w:hAnsi="Consolas" w:cs="Times New Roman"/>
+          <w:color w:val="D4D4D4"/>
+          <w:sz w:val="21"/>
+          <w:szCs w:val="21"/>
+          <w:lang w:eastAsia="fr-FR"/>
+        </w:rPr>
+      </w:pPr>
+      <w:r>
+        <w:rPr>
+          <w:rFonts w:ascii="Consolas" w:eastAsia="Times New Roman" w:hAnsi="Consolas" w:cs="Times New Roman"/>
+          <w:color w:val="CE9178"/>
+          <w:sz w:val="21"/>
+          <w:szCs w:val="21"/>
+          <w:lang w:eastAsia="fr-FR"/>
+        </w:rPr>
+        <w:t>'</w:t>
+      </w:r>
+      <w:r>
+        <w:rPr>
+          <w:rFonts w:ascii="Consolas" w:eastAsia="Times New Roman" w:hAnsi="Consolas" w:cs="Times New Roman"/>
+          <w:color w:val="D4D4D4"/>
+          <w:sz w:val="21"/>
+          <w:szCs w:val="21"/>
+          <w:lang w:eastAsia="fr-FR"/>
+        </w:rPr>
+        <w:t>;</w:t>
+      </w:r>
+    </w:p>
+    <w:p>
+      <w:pPr>
+        <w:shd w:val="clear" w:color="auto" w:fill="1E1E1E"/>
+        <w:spacing w:after="0" w:line="285" w:lineRule="atLeast"/>
+        <w:rPr>
+          <w:rFonts w:ascii="Consolas" w:eastAsia="Times New Roman" w:hAnsi="Consolas" w:cs="Times New Roman"/>
+          <w:color w:val="D4D4D4"/>
+          <w:sz w:val="21"/>
+          <w:szCs w:val="21"/>
+          <w:lang w:eastAsia="fr-FR"/>
+        </w:rPr>
+      </w:pPr>
+      <w:r>
+        <w:rPr>
+          <w:rFonts w:ascii="Consolas" w:eastAsia="Times New Roman" w:hAnsi="Consolas" w:cs="Times New Roman"/>
+          <w:color w:val="DCDCAA"/>
+          <w:sz w:val="21"/>
+          <w:szCs w:val="21"/>
+          <w:lang w:eastAsia="fr-FR"/>
+        </w:rPr>
+        <w:t>echo</w:t>
+      </w:r>
+      <w:r>
+        <w:rPr>
+          <w:rFonts w:ascii="Consolas" w:eastAsia="Times New Roman" w:hAnsi="Consolas" w:cs="Times New Roman"/>
+          <w:color w:val="D4D4D4"/>
+          <w:sz w:val="21"/>
+          <w:szCs w:val="21"/>
+          <w:lang w:eastAsia="fr-FR"/>
+        </w:rPr>
+        <w:t xml:space="preserve"> </w:t>
+      </w:r>
+      <w:r>
+        <w:rPr>
+          <w:rFonts w:ascii="Consolas" w:eastAsia="Times New Roman" w:hAnsi="Consolas" w:cs="Times New Roman"/>
+          <w:color w:val="9CDCFE"/>
+          <w:sz w:val="21"/>
+          <w:szCs w:val="21"/>
+          <w:lang w:eastAsia="fr-FR"/>
+        </w:rPr>
+        <w:t>$ajoutUser</w:t>
+      </w:r>
+      <w:r>
+        <w:rPr>
+          <w:rFonts w:ascii="Consolas" w:eastAsia="Times New Roman" w:hAnsi="Consolas" w:cs="Times New Roman"/>
+          <w:color w:val="D4D4D4"/>
+          <w:sz w:val="21"/>
+          <w:szCs w:val="21"/>
+          <w:lang w:eastAsia="fr-FR"/>
+        </w:rPr>
+        <w:t>.</w:t>
+      </w:r>
+      <w:r>
+        <w:rPr>
+          <w:rFonts w:ascii="Consolas" w:eastAsia="Times New Roman" w:hAnsi="Consolas" w:cs="Times New Roman"/>
+          <w:color w:val="CE9178"/>
+          <w:sz w:val="21"/>
+          <w:szCs w:val="21"/>
+          <w:lang w:eastAsia="fr-FR"/>
+        </w:rPr>
+        <w:t>"&lt;br&gt;"</w:t>
+      </w:r>
+      <w:r>
+        <w:rPr>
+          <w:rFonts w:ascii="Consolas" w:eastAsia="Times New Roman" w:hAnsi="Consolas" w:cs="Times New Roman"/>
+          <w:color w:val="D4D4D4"/>
+          <w:sz w:val="21"/>
+          <w:szCs w:val="21"/>
+          <w:lang w:eastAsia="fr-FR"/>
+        </w:rPr>
+        <w:t>;</w:t>
+      </w:r>
+    </w:p>
+    <w:p>
+      <w:pPr>
+        <w:shd w:val="clear" w:color="auto" w:fill="1E1E1E"/>
+        <w:spacing w:after="0" w:line="285" w:lineRule="atLeast"/>
+        <w:rPr>
+          <w:rFonts w:ascii="Consolas" w:eastAsia="Times New Roman" w:hAnsi="Consolas" w:cs="Times New Roman"/>
+          <w:color w:val="D4D4D4"/>
+          <w:sz w:val="21"/>
+          <w:szCs w:val="21"/>
+          <w:lang w:eastAsia="fr-FR"/>
+        </w:rPr>
+      </w:pPr>
+      <w:r>
+        <w:rPr>
+          <w:rFonts w:ascii="Consolas" w:eastAsia="Times New Roman" w:hAnsi="Consolas" w:cs="Times New Roman"/>
+          <w:color w:val="6A9955"/>
+          <w:sz w:val="21"/>
+          <w:szCs w:val="21"/>
+          <w:lang w:eastAsia="fr-FR"/>
+        </w:rPr>
+        <w:t>// On utilise la requête:</w:t>
+      </w:r>
+    </w:p>
+    <w:p>
+      <w:pPr>
+        <w:shd w:val="clear" w:color="auto" w:fill="1E1E1E"/>
+        <w:spacing w:after="0" w:line="285" w:lineRule="atLeast"/>
+        <w:rPr>
+          <w:rFonts w:ascii="Consolas" w:eastAsia="Times New Roman" w:hAnsi="Consolas" w:cs="Times New Roman"/>
+          <w:color w:val="D4D4D4"/>
+          <w:sz w:val="21"/>
+          <w:szCs w:val="21"/>
+          <w:lang w:eastAsia="fr-FR"/>
+        </w:rPr>
+      </w:pPr>
+      <w:r>
+        <w:rPr>
+          <w:rFonts w:ascii="Consolas" w:eastAsia="Times New Roman" w:hAnsi="Consolas" w:cs="Times New Roman"/>
+          <w:color w:val="9CDCFE"/>
+          <w:sz w:val="21"/>
+          <w:szCs w:val="21"/>
+          <w:lang w:eastAsia="fr-FR"/>
+        </w:rPr>
+        <w:t>$nouvelUser</w:t>
+      </w:r>
+      <w:r>
+        <w:rPr>
+          <w:rFonts w:ascii="Consolas" w:eastAsia="Times New Roman" w:hAnsi="Consolas" w:cs="Times New Roman"/>
+          <w:color w:val="D4D4D4"/>
+          <w:sz w:val="21"/>
+          <w:szCs w:val="21"/>
+          <w:lang w:eastAsia="fr-FR"/>
+        </w:rPr>
+        <w:t xml:space="preserve"> = </w:t>
+      </w:r>
+      <w:r>
+        <w:rPr>
+          <w:rFonts w:ascii="Consolas" w:eastAsia="Times New Roman" w:hAnsi="Consolas" w:cs="Times New Roman"/>
+          <w:color w:val="9CDCFE"/>
+          <w:sz w:val="21"/>
+          <w:szCs w:val="21"/>
+          <w:lang w:eastAsia="fr-FR"/>
+        </w:rPr>
+        <w:t>$mysqli</w:t>
+      </w:r>
+      <w:r>
+        <w:rPr>
+          <w:rFonts w:ascii="Consolas" w:eastAsia="Times New Roman" w:hAnsi="Consolas" w:cs="Times New Roman"/>
+          <w:color w:val="D4D4D4"/>
+          <w:sz w:val="21"/>
+          <w:szCs w:val="21"/>
+          <w:lang w:eastAsia="fr-FR"/>
+        </w:rPr>
+        <w:t>-&gt;</w:t>
+      </w:r>
+      <w:r>
+        <w:rPr>
+          <w:rFonts w:ascii="Consolas" w:eastAsia="Times New Roman" w:hAnsi="Consolas" w:cs="Times New Roman"/>
+          <w:color w:val="DCDCAA"/>
+          <w:sz w:val="21"/>
+          <w:szCs w:val="21"/>
+          <w:lang w:eastAsia="fr-FR"/>
+        </w:rPr>
+        <w:t>query</w:t>
+      </w:r>
+      <w:r>
+        <w:rPr>
+          <w:rFonts w:ascii="Consolas" w:eastAsia="Times New Roman" w:hAnsi="Consolas" w:cs="Times New Roman"/>
+          <w:color w:val="D4D4D4"/>
+          <w:sz w:val="21"/>
+          <w:szCs w:val="21"/>
+          <w:lang w:eastAsia="fr-FR"/>
+        </w:rPr>
+        <w:t>(</w:t>
+      </w:r>
+      <w:r>
+        <w:rPr>
+          <w:rFonts w:ascii="Consolas" w:eastAsia="Times New Roman" w:hAnsi="Consolas" w:cs="Times New Roman"/>
+          <w:color w:val="9CDCFE"/>
+          <w:sz w:val="21"/>
+          <w:szCs w:val="21"/>
+          <w:lang w:eastAsia="fr-FR"/>
+        </w:rPr>
+        <w:t>$ajoutUser</w:t>
+      </w:r>
+      <w:r>
+        <w:rPr>
+          <w:rFonts w:ascii="Consolas" w:eastAsia="Times New Roman" w:hAnsi="Consolas" w:cs="Times New Roman"/>
+          <w:color w:val="D4D4D4"/>
+          <w:sz w:val="21"/>
+          <w:szCs w:val="21"/>
+          <w:lang w:eastAsia="fr-FR"/>
+        </w:rPr>
+        <w:t>);</w:t>
+      </w:r>
+    </w:p>
+    <w:p>
+      <w:pPr>
+        <w:shd w:val="clear" w:color="auto" w:fill="1E1E1E"/>
+        <w:spacing w:after="0" w:line="285" w:lineRule="atLeast"/>
+        <w:rPr>
+          <w:rFonts w:ascii="Consolas" w:eastAsia="Times New Roman" w:hAnsi="Consolas" w:cs="Times New Roman"/>
+          <w:color w:val="D4D4D4"/>
+          <w:sz w:val="21"/>
+          <w:szCs w:val="21"/>
+          <w:lang w:eastAsia="fr-FR"/>
+        </w:rPr>
+      </w:pPr>
+    </w:p>
+    <w:p>
+      <w:pPr>
+        <w:shd w:val="clear" w:color="auto" w:fill="1E1E1E"/>
+        <w:spacing w:after="0" w:line="285" w:lineRule="atLeast"/>
+        <w:rPr>
+          <w:rFonts w:ascii="Consolas" w:eastAsia="Times New Roman" w:hAnsi="Consolas" w:cs="Times New Roman"/>
+          <w:color w:val="D4D4D4"/>
+          <w:sz w:val="21"/>
+          <w:szCs w:val="21"/>
+          <w:lang w:eastAsia="fr-FR"/>
+        </w:rPr>
+      </w:pPr>
+      <w:r>
+        <w:rPr>
+          <w:rFonts w:ascii="Consolas" w:eastAsia="Times New Roman" w:hAnsi="Consolas" w:cs="Times New Roman"/>
+          <w:color w:val="D4D4D4"/>
+          <w:sz w:val="21"/>
+          <w:szCs w:val="21"/>
+          <w:lang w:eastAsia="fr-FR"/>
+        </w:rPr>
+        <w:t>}</w:t>
+      </w:r>
+    </w:p>
+    <w:p>
+      <w:pPr>
+        <w:shd w:val="clear" w:color="auto" w:fill="1E1E1E"/>
+        <w:spacing w:after="0" w:line="285" w:lineRule="atLeast"/>
+        <w:rPr>
+          <w:rFonts w:ascii="Consolas" w:eastAsia="Times New Roman" w:hAnsi="Consolas" w:cs="Times New Roman"/>
+          <w:color w:val="D4D4D4"/>
+          <w:sz w:val="21"/>
+          <w:szCs w:val="21"/>
+          <w:lang w:eastAsia="fr-FR"/>
+        </w:rPr>
+      </w:pPr>
+      <w:r>
+        <w:rPr>
+          <w:rFonts w:ascii="Consolas" w:eastAsia="Times New Roman" w:hAnsi="Consolas" w:cs="Times New Roman"/>
+          <w:color w:val="569CD6"/>
+          <w:sz w:val="21"/>
+          <w:szCs w:val="21"/>
+          <w:lang w:eastAsia="fr-FR"/>
+        </w:rPr>
+        <w:t>?&gt;</w:t>
+      </w:r>
+    </w:p>
+    <w:p>
+      <w:pPr>
+        <w:pStyle w:val="Common"/>
+      </w:pPr>
+    </w:p>
+    <w:p>
+      <w:pPr>
+        <w:pStyle w:val="Common"/>
+      </w:pPr>
+      <w:r>
+        <w:t>Une fois que l’on a pu créer un mot de passe hashé, il est très difficile pour le commun des mortels de l’extraire et de s’en servir. En théorie, l’utilisateur seul connaît son mot de passe. Lorsque celui-ci s’identifie, il faut donc comparer le mot de passe qu’il entre au mot de passé hashé dans la base de données.</w:t>
+      </w:r>
+    </w:p>
+    <w:p>
+      <w:pPr>
+        <w:pStyle w:val="Common"/>
+      </w:pPr>
+    </w:p>
+    <w:p>
+      <w:pPr>
+        <w:pStyle w:val="Common"/>
+      </w:pPr>
+    </w:p>
+    <w:p>
+      <w:pPr>
+        <w:pStyle w:val="subtitles"/>
+      </w:pPr>
+      <w:r>
+        <w:lastRenderedPageBreak/>
+        <w:t>Comparer un mot de passe à sa version hashée dans la base de données :</w:t>
+      </w:r>
+    </w:p>
+    <w:p>
+      <w:pPr>
+        <w:pStyle w:val="Common"/>
+      </w:pPr>
+      <w:r>
+        <w:t>L’utilisateur inscrit va vouloir se reconnecter sur le site. Pour ce faire, il va s’identifier. Le mot de passe qu’il va entrer dans le formulaire ne sera pas hashé. Il faut donc pouvoir comparer le mot de passe non hashé à celui stocké dans la base.</w:t>
+      </w:r>
+    </w:p>
+    <w:p>
+      <w:pPr>
+        <w:pStyle w:val="Common"/>
+      </w:pPr>
+      <w:r>
+        <w:t>Il existe, une fois encore, un moyen simple de le faire :</w:t>
+      </w:r>
+    </w:p>
+    <w:p>
+      <w:pPr>
+        <w:shd w:val="clear" w:color="auto" w:fill="1E1E1E"/>
+        <w:spacing w:after="0" w:line="285" w:lineRule="atLeast"/>
+        <w:rPr>
+          <w:rFonts w:ascii="Consolas" w:eastAsia="Times New Roman" w:hAnsi="Consolas" w:cs="Times New Roman"/>
+          <w:color w:val="D4D4D4"/>
+          <w:sz w:val="21"/>
+          <w:szCs w:val="21"/>
+          <w:lang w:eastAsia="fr-FR"/>
+        </w:rPr>
+      </w:pPr>
+      <w:r>
+        <w:rPr>
+          <w:rFonts w:ascii="Consolas" w:eastAsia="Times New Roman" w:hAnsi="Consolas" w:cs="Times New Roman"/>
+          <w:color w:val="569CD6"/>
+          <w:sz w:val="21"/>
+          <w:szCs w:val="21"/>
+          <w:lang w:eastAsia="fr-FR"/>
+        </w:rPr>
+        <w:t>&lt;?php</w:t>
+      </w:r>
+    </w:p>
+    <w:p>
+      <w:pPr>
+        <w:shd w:val="clear" w:color="auto" w:fill="1E1E1E"/>
+        <w:spacing w:after="0" w:line="285" w:lineRule="atLeast"/>
+        <w:rPr>
+          <w:rFonts w:ascii="Consolas" w:eastAsia="Times New Roman" w:hAnsi="Consolas" w:cs="Times New Roman"/>
+          <w:color w:val="D4D4D4"/>
+          <w:sz w:val="21"/>
+          <w:szCs w:val="21"/>
+          <w:lang w:eastAsia="fr-FR"/>
+        </w:rPr>
+      </w:pPr>
+      <w:r>
+        <w:rPr>
+          <w:rFonts w:ascii="Consolas" w:eastAsia="Times New Roman" w:hAnsi="Consolas" w:cs="Times New Roman"/>
+          <w:color w:val="9CDCFE"/>
+          <w:sz w:val="21"/>
+          <w:szCs w:val="21"/>
+          <w:lang w:eastAsia="fr-FR"/>
+        </w:rPr>
+        <w:t>$mysqli</w:t>
+      </w:r>
+      <w:r>
+        <w:rPr>
+          <w:rFonts w:ascii="Consolas" w:eastAsia="Times New Roman" w:hAnsi="Consolas" w:cs="Times New Roman"/>
+          <w:color w:val="D4D4D4"/>
+          <w:sz w:val="21"/>
+          <w:szCs w:val="21"/>
+          <w:lang w:eastAsia="fr-FR"/>
+        </w:rPr>
+        <w:t xml:space="preserve"> = </w:t>
+      </w:r>
+      <w:r>
+        <w:rPr>
+          <w:rFonts w:ascii="Consolas" w:eastAsia="Times New Roman" w:hAnsi="Consolas" w:cs="Times New Roman"/>
+          <w:color w:val="569CD6"/>
+          <w:sz w:val="21"/>
+          <w:szCs w:val="21"/>
+          <w:lang w:eastAsia="fr-FR"/>
+        </w:rPr>
+        <w:t>new</w:t>
+      </w:r>
+      <w:r>
+        <w:rPr>
+          <w:rFonts w:ascii="Consolas" w:eastAsia="Times New Roman" w:hAnsi="Consolas" w:cs="Times New Roman"/>
+          <w:color w:val="D4D4D4"/>
+          <w:sz w:val="21"/>
+          <w:szCs w:val="21"/>
+          <w:lang w:eastAsia="fr-FR"/>
+        </w:rPr>
+        <w:t xml:space="preserve"> </w:t>
+      </w:r>
+      <w:r>
+        <w:rPr>
+          <w:rFonts w:ascii="Consolas" w:eastAsia="Times New Roman" w:hAnsi="Consolas" w:cs="Times New Roman"/>
+          <w:color w:val="4EC9B0"/>
+          <w:sz w:val="21"/>
+          <w:szCs w:val="21"/>
+          <w:lang w:eastAsia="fr-FR"/>
+        </w:rPr>
+        <w:t>mysqli</w:t>
+      </w:r>
+      <w:r>
+        <w:rPr>
+          <w:rFonts w:ascii="Consolas" w:eastAsia="Times New Roman" w:hAnsi="Consolas" w:cs="Times New Roman"/>
+          <w:color w:val="D4D4D4"/>
+          <w:sz w:val="21"/>
+          <w:szCs w:val="21"/>
+          <w:lang w:eastAsia="fr-FR"/>
+        </w:rPr>
+        <w:t>(</w:t>
+      </w:r>
+      <w:r>
+        <w:rPr>
+          <w:rFonts w:ascii="Consolas" w:eastAsia="Times New Roman" w:hAnsi="Consolas" w:cs="Times New Roman"/>
+          <w:color w:val="CE9178"/>
+          <w:sz w:val="21"/>
+          <w:szCs w:val="21"/>
+          <w:lang w:eastAsia="fr-FR"/>
+        </w:rPr>
+        <w:t>"localhost"</w:t>
+      </w:r>
+      <w:r>
+        <w:rPr>
+          <w:rFonts w:ascii="Consolas" w:eastAsia="Times New Roman" w:hAnsi="Consolas" w:cs="Times New Roman"/>
+          <w:color w:val="D4D4D4"/>
+          <w:sz w:val="21"/>
+          <w:szCs w:val="21"/>
+          <w:lang w:eastAsia="fr-FR"/>
+        </w:rPr>
+        <w:t xml:space="preserve">, </w:t>
+      </w:r>
+      <w:r>
+        <w:rPr>
+          <w:rFonts w:ascii="Consolas" w:eastAsia="Times New Roman" w:hAnsi="Consolas" w:cs="Times New Roman"/>
+          <w:color w:val="CE9178"/>
+          <w:sz w:val="21"/>
+          <w:szCs w:val="21"/>
+          <w:lang w:eastAsia="fr-FR"/>
+        </w:rPr>
+        <w:t>"root"</w:t>
+      </w:r>
+      <w:r>
+        <w:rPr>
+          <w:rFonts w:ascii="Consolas" w:eastAsia="Times New Roman" w:hAnsi="Consolas" w:cs="Times New Roman"/>
+          <w:color w:val="D4D4D4"/>
+          <w:sz w:val="21"/>
+          <w:szCs w:val="21"/>
+          <w:lang w:eastAsia="fr-FR"/>
+        </w:rPr>
+        <w:t xml:space="preserve">, </w:t>
+      </w:r>
+      <w:r>
+        <w:rPr>
+          <w:rFonts w:ascii="Consolas" w:eastAsia="Times New Roman" w:hAnsi="Consolas" w:cs="Times New Roman"/>
+          <w:color w:val="CE9178"/>
+          <w:sz w:val="21"/>
+          <w:szCs w:val="21"/>
+          <w:lang w:eastAsia="fr-FR"/>
+        </w:rPr>
+        <w:t>"root"</w:t>
+      </w:r>
+      <w:r>
+        <w:rPr>
+          <w:rFonts w:ascii="Consolas" w:eastAsia="Times New Roman" w:hAnsi="Consolas" w:cs="Times New Roman"/>
+          <w:color w:val="D4D4D4"/>
+          <w:sz w:val="21"/>
+          <w:szCs w:val="21"/>
+          <w:lang w:eastAsia="fr-FR"/>
+        </w:rPr>
+        <w:t xml:space="preserve">, </w:t>
+      </w:r>
+      <w:r>
+        <w:rPr>
+          <w:rFonts w:ascii="Consolas" w:eastAsia="Times New Roman" w:hAnsi="Consolas" w:cs="Times New Roman"/>
+          <w:color w:val="CE9178"/>
+          <w:sz w:val="21"/>
+          <w:szCs w:val="21"/>
+          <w:lang w:eastAsia="fr-FR"/>
+        </w:rPr>
+        <w:t>"bd_hash"</w:t>
+      </w:r>
+      <w:r>
+        <w:rPr>
+          <w:rFonts w:ascii="Consolas" w:eastAsia="Times New Roman" w:hAnsi="Consolas" w:cs="Times New Roman"/>
+          <w:color w:val="D4D4D4"/>
+          <w:sz w:val="21"/>
+          <w:szCs w:val="21"/>
+          <w:lang w:eastAsia="fr-FR"/>
+        </w:rPr>
+        <w:t>);</w:t>
+      </w:r>
+    </w:p>
+    <w:p>
+      <w:pPr>
+        <w:shd w:val="clear" w:color="auto" w:fill="1E1E1E"/>
+        <w:spacing w:after="0" w:line="285" w:lineRule="atLeast"/>
+        <w:rPr>
+          <w:rFonts w:ascii="Consolas" w:eastAsia="Times New Roman" w:hAnsi="Consolas" w:cs="Times New Roman"/>
+          <w:color w:val="D4D4D4"/>
+          <w:sz w:val="21"/>
+          <w:szCs w:val="21"/>
+          <w:lang w:eastAsia="fr-FR"/>
+        </w:rPr>
+      </w:pPr>
+    </w:p>
+    <w:p>
+      <w:pPr>
+        <w:shd w:val="clear" w:color="auto" w:fill="1E1E1E"/>
+        <w:spacing w:after="0" w:line="285" w:lineRule="atLeast"/>
+        <w:rPr>
+          <w:rFonts w:ascii="Consolas" w:eastAsia="Times New Roman" w:hAnsi="Consolas" w:cs="Times New Roman"/>
+          <w:color w:val="D4D4D4"/>
+          <w:sz w:val="21"/>
+          <w:szCs w:val="21"/>
+          <w:lang w:eastAsia="fr-FR"/>
+        </w:rPr>
+      </w:pPr>
+      <w:r>
+        <w:rPr>
+          <w:rFonts w:ascii="Consolas" w:eastAsia="Times New Roman" w:hAnsi="Consolas" w:cs="Times New Roman"/>
+          <w:color w:val="C586C0"/>
+          <w:sz w:val="21"/>
+          <w:szCs w:val="21"/>
+          <w:lang w:eastAsia="fr-FR"/>
+        </w:rPr>
+        <w:t>if</w:t>
+      </w:r>
+      <w:r>
+        <w:rPr>
+          <w:rFonts w:ascii="Consolas" w:eastAsia="Times New Roman" w:hAnsi="Consolas" w:cs="Times New Roman"/>
+          <w:color w:val="D4D4D4"/>
+          <w:sz w:val="21"/>
+          <w:szCs w:val="21"/>
+          <w:lang w:eastAsia="fr-FR"/>
+        </w:rPr>
+        <w:t xml:space="preserve"> (</w:t>
+      </w:r>
+      <w:r>
+        <w:rPr>
+          <w:rFonts w:ascii="Consolas" w:eastAsia="Times New Roman" w:hAnsi="Consolas" w:cs="Times New Roman"/>
+          <w:color w:val="DCDCAA"/>
+          <w:sz w:val="21"/>
+          <w:szCs w:val="21"/>
+          <w:lang w:eastAsia="fr-FR"/>
+        </w:rPr>
+        <w:t>isset</w:t>
+      </w:r>
+      <w:r>
+        <w:rPr>
+          <w:rFonts w:ascii="Consolas" w:eastAsia="Times New Roman" w:hAnsi="Consolas" w:cs="Times New Roman"/>
+          <w:color w:val="D4D4D4"/>
+          <w:sz w:val="21"/>
+          <w:szCs w:val="21"/>
+          <w:lang w:eastAsia="fr-FR"/>
+        </w:rPr>
+        <w:t>(</w:t>
+      </w:r>
+      <w:r>
+        <w:rPr>
+          <w:rFonts w:ascii="Consolas" w:eastAsia="Times New Roman" w:hAnsi="Consolas" w:cs="Times New Roman"/>
+          <w:color w:val="9CDCFE"/>
+          <w:sz w:val="21"/>
+          <w:szCs w:val="21"/>
+          <w:lang w:eastAsia="fr-FR"/>
+        </w:rPr>
+        <w:t>$_POST</w:t>
+      </w:r>
+      <w:r>
+        <w:rPr>
+          <w:rFonts w:ascii="Consolas" w:eastAsia="Times New Roman" w:hAnsi="Consolas" w:cs="Times New Roman"/>
+          <w:color w:val="D4D4D4"/>
+          <w:sz w:val="21"/>
+          <w:szCs w:val="21"/>
+          <w:lang w:eastAsia="fr-FR"/>
+        </w:rPr>
+        <w:t>[</w:t>
+      </w:r>
+      <w:r>
+        <w:rPr>
+          <w:rFonts w:ascii="Consolas" w:eastAsia="Times New Roman" w:hAnsi="Consolas" w:cs="Times New Roman"/>
+          <w:color w:val="CE9178"/>
+          <w:sz w:val="21"/>
+          <w:szCs w:val="21"/>
+          <w:lang w:eastAsia="fr-FR"/>
+        </w:rPr>
+        <w:t>"pseudo"</w:t>
+      </w:r>
+      <w:r>
+        <w:rPr>
+          <w:rFonts w:ascii="Consolas" w:eastAsia="Times New Roman" w:hAnsi="Consolas" w:cs="Times New Roman"/>
+          <w:color w:val="D4D4D4"/>
+          <w:sz w:val="21"/>
+          <w:szCs w:val="21"/>
+          <w:lang w:eastAsia="fr-FR"/>
+        </w:rPr>
+        <w:t xml:space="preserve">]) &amp;&amp; </w:t>
+      </w:r>
+      <w:r>
+        <w:rPr>
+          <w:rFonts w:ascii="Consolas" w:eastAsia="Times New Roman" w:hAnsi="Consolas" w:cs="Times New Roman"/>
+          <w:color w:val="DCDCAA"/>
+          <w:sz w:val="21"/>
+          <w:szCs w:val="21"/>
+          <w:lang w:eastAsia="fr-FR"/>
+        </w:rPr>
+        <w:t>isset</w:t>
+      </w:r>
+      <w:r>
+        <w:rPr>
+          <w:rFonts w:ascii="Consolas" w:eastAsia="Times New Roman" w:hAnsi="Consolas" w:cs="Times New Roman"/>
+          <w:color w:val="D4D4D4"/>
+          <w:sz w:val="21"/>
+          <w:szCs w:val="21"/>
+          <w:lang w:eastAsia="fr-FR"/>
+        </w:rPr>
+        <w:t>(</w:t>
+      </w:r>
+      <w:r>
+        <w:rPr>
+          <w:rFonts w:ascii="Consolas" w:eastAsia="Times New Roman" w:hAnsi="Consolas" w:cs="Times New Roman"/>
+          <w:color w:val="9CDCFE"/>
+          <w:sz w:val="21"/>
+          <w:szCs w:val="21"/>
+          <w:lang w:eastAsia="fr-FR"/>
+        </w:rPr>
+        <w:t>$_POST</w:t>
+      </w:r>
+      <w:r>
+        <w:rPr>
+          <w:rFonts w:ascii="Consolas" w:eastAsia="Times New Roman" w:hAnsi="Consolas" w:cs="Times New Roman"/>
+          <w:color w:val="D4D4D4"/>
+          <w:sz w:val="21"/>
+          <w:szCs w:val="21"/>
+          <w:lang w:eastAsia="fr-FR"/>
+        </w:rPr>
+        <w:t>[</w:t>
+      </w:r>
+      <w:r>
+        <w:rPr>
+          <w:rFonts w:ascii="Consolas" w:eastAsia="Times New Roman" w:hAnsi="Consolas" w:cs="Times New Roman"/>
+          <w:color w:val="CE9178"/>
+          <w:sz w:val="21"/>
+          <w:szCs w:val="21"/>
+          <w:lang w:eastAsia="fr-FR"/>
+        </w:rPr>
+        <w:t>"password"</w:t>
+      </w:r>
+      <w:r>
+        <w:rPr>
+          <w:rFonts w:ascii="Consolas" w:eastAsia="Times New Roman" w:hAnsi="Consolas" w:cs="Times New Roman"/>
+          <w:color w:val="D4D4D4"/>
+          <w:sz w:val="21"/>
+          <w:szCs w:val="21"/>
+          <w:lang w:eastAsia="fr-FR"/>
+        </w:rPr>
+        <w:t>])) {</w:t>
+      </w:r>
+    </w:p>
+    <w:p>
+      <w:pPr>
+        <w:shd w:val="clear" w:color="auto" w:fill="1E1E1E"/>
+        <w:spacing w:after="0" w:line="285" w:lineRule="atLeast"/>
+        <w:rPr>
+          <w:rFonts w:ascii="Consolas" w:eastAsia="Times New Roman" w:hAnsi="Consolas" w:cs="Times New Roman"/>
+          <w:color w:val="D4D4D4"/>
+          <w:sz w:val="21"/>
+          <w:szCs w:val="21"/>
+          <w:lang w:eastAsia="fr-FR"/>
+        </w:rPr>
+      </w:pPr>
+      <w:r>
+        <w:rPr>
+          <w:rFonts w:ascii="Consolas" w:eastAsia="Times New Roman" w:hAnsi="Consolas" w:cs="Times New Roman"/>
+          <w:color w:val="D4D4D4"/>
+          <w:sz w:val="21"/>
+          <w:szCs w:val="21"/>
+          <w:lang w:eastAsia="fr-FR"/>
+        </w:rPr>
+        <w:t xml:space="preserve">    </w:t>
+      </w:r>
+      <w:r>
+        <w:rPr>
+          <w:rFonts w:ascii="Consolas" w:eastAsia="Times New Roman" w:hAnsi="Consolas" w:cs="Times New Roman"/>
+          <w:color w:val="9CDCFE"/>
+          <w:sz w:val="21"/>
+          <w:szCs w:val="21"/>
+          <w:lang w:eastAsia="fr-FR"/>
+        </w:rPr>
+        <w:t>$pseudo</w:t>
+      </w:r>
+      <w:r>
+        <w:rPr>
+          <w:rFonts w:ascii="Consolas" w:eastAsia="Times New Roman" w:hAnsi="Consolas" w:cs="Times New Roman"/>
+          <w:color w:val="D4D4D4"/>
+          <w:sz w:val="21"/>
+          <w:szCs w:val="21"/>
+          <w:lang w:eastAsia="fr-FR"/>
+        </w:rPr>
+        <w:t xml:space="preserve"> = </w:t>
+      </w:r>
+      <w:r>
+        <w:rPr>
+          <w:rFonts w:ascii="Consolas" w:eastAsia="Times New Roman" w:hAnsi="Consolas" w:cs="Times New Roman"/>
+          <w:color w:val="9CDCFE"/>
+          <w:sz w:val="21"/>
+          <w:szCs w:val="21"/>
+          <w:lang w:eastAsia="fr-FR"/>
+        </w:rPr>
+        <w:t>$_POST</w:t>
+      </w:r>
+      <w:r>
+        <w:rPr>
+          <w:rFonts w:ascii="Consolas" w:eastAsia="Times New Roman" w:hAnsi="Consolas" w:cs="Times New Roman"/>
+          <w:color w:val="D4D4D4"/>
+          <w:sz w:val="21"/>
+          <w:szCs w:val="21"/>
+          <w:lang w:eastAsia="fr-FR"/>
+        </w:rPr>
+        <w:t>[</w:t>
+      </w:r>
+      <w:r>
+        <w:rPr>
+          <w:rFonts w:ascii="Consolas" w:eastAsia="Times New Roman" w:hAnsi="Consolas" w:cs="Times New Roman"/>
+          <w:color w:val="CE9178"/>
+          <w:sz w:val="21"/>
+          <w:szCs w:val="21"/>
+          <w:lang w:eastAsia="fr-FR"/>
+        </w:rPr>
+        <w:t>"pseudo"</w:t>
+      </w:r>
+      <w:r>
+        <w:rPr>
+          <w:rFonts w:ascii="Consolas" w:eastAsia="Times New Roman" w:hAnsi="Consolas" w:cs="Times New Roman"/>
+          <w:color w:val="D4D4D4"/>
+          <w:sz w:val="21"/>
+          <w:szCs w:val="21"/>
+          <w:lang w:eastAsia="fr-FR"/>
+        </w:rPr>
+        <w:t>];</w:t>
+      </w:r>
+    </w:p>
+    <w:p>
+      <w:pPr>
+        <w:shd w:val="clear" w:color="auto" w:fill="1E1E1E"/>
+        <w:spacing w:after="0" w:line="285" w:lineRule="atLeast"/>
+        <w:rPr>
+          <w:rFonts w:ascii="Consolas" w:eastAsia="Times New Roman" w:hAnsi="Consolas" w:cs="Times New Roman"/>
+          <w:color w:val="D4D4D4"/>
+          <w:sz w:val="21"/>
+          <w:szCs w:val="21"/>
+          <w:lang w:eastAsia="fr-FR"/>
+        </w:rPr>
+      </w:pPr>
+      <w:r>
+        <w:rPr>
+          <w:rFonts w:ascii="Consolas" w:eastAsia="Times New Roman" w:hAnsi="Consolas" w:cs="Times New Roman"/>
+          <w:color w:val="D4D4D4"/>
+          <w:sz w:val="21"/>
+          <w:szCs w:val="21"/>
+          <w:lang w:eastAsia="fr-FR"/>
+        </w:rPr>
+        <w:t xml:space="preserve">    </w:t>
+      </w:r>
+      <w:r>
+        <w:rPr>
+          <w:rFonts w:ascii="Consolas" w:eastAsia="Times New Roman" w:hAnsi="Consolas" w:cs="Times New Roman"/>
+          <w:color w:val="9CDCFE"/>
+          <w:sz w:val="21"/>
+          <w:szCs w:val="21"/>
+          <w:lang w:eastAsia="fr-FR"/>
+        </w:rPr>
+        <w:t>$password</w:t>
+      </w:r>
+      <w:r>
+        <w:rPr>
+          <w:rFonts w:ascii="Consolas" w:eastAsia="Times New Roman" w:hAnsi="Consolas" w:cs="Times New Roman"/>
+          <w:color w:val="D4D4D4"/>
+          <w:sz w:val="21"/>
+          <w:szCs w:val="21"/>
+          <w:lang w:eastAsia="fr-FR"/>
+        </w:rPr>
+        <w:t xml:space="preserve"> = </w:t>
+      </w:r>
+      <w:r>
+        <w:rPr>
+          <w:rFonts w:ascii="Consolas" w:eastAsia="Times New Roman" w:hAnsi="Consolas" w:cs="Times New Roman"/>
+          <w:color w:val="9CDCFE"/>
+          <w:sz w:val="21"/>
+          <w:szCs w:val="21"/>
+          <w:lang w:eastAsia="fr-FR"/>
+        </w:rPr>
+        <w:t>$_POST</w:t>
+      </w:r>
+      <w:r>
+        <w:rPr>
+          <w:rFonts w:ascii="Consolas" w:eastAsia="Times New Roman" w:hAnsi="Consolas" w:cs="Times New Roman"/>
+          <w:color w:val="D4D4D4"/>
+          <w:sz w:val="21"/>
+          <w:szCs w:val="21"/>
+          <w:lang w:eastAsia="fr-FR"/>
+        </w:rPr>
+        <w:t>[</w:t>
+      </w:r>
+      <w:r>
+        <w:rPr>
+          <w:rFonts w:ascii="Consolas" w:eastAsia="Times New Roman" w:hAnsi="Consolas" w:cs="Times New Roman"/>
+          <w:color w:val="CE9178"/>
+          <w:sz w:val="21"/>
+          <w:szCs w:val="21"/>
+          <w:lang w:eastAsia="fr-FR"/>
+        </w:rPr>
+        <w:t>"password"</w:t>
+      </w:r>
+      <w:r>
+        <w:rPr>
+          <w:rFonts w:ascii="Consolas" w:eastAsia="Times New Roman" w:hAnsi="Consolas" w:cs="Times New Roman"/>
+          <w:color w:val="D4D4D4"/>
+          <w:sz w:val="21"/>
+          <w:szCs w:val="21"/>
+          <w:lang w:eastAsia="fr-FR"/>
+        </w:rPr>
+        <w:t>];</w:t>
+      </w:r>
+    </w:p>
+    <w:p>
+      <w:pPr>
+        <w:shd w:val="clear" w:color="auto" w:fill="1E1E1E"/>
+        <w:spacing w:after="0" w:line="285" w:lineRule="atLeast"/>
+        <w:rPr>
+          <w:rFonts w:ascii="Consolas" w:eastAsia="Times New Roman" w:hAnsi="Consolas" w:cs="Times New Roman"/>
+          <w:color w:val="D4D4D4"/>
+          <w:sz w:val="21"/>
+          <w:szCs w:val="21"/>
+          <w:lang w:eastAsia="fr-FR"/>
+        </w:rPr>
+      </w:pPr>
+      <w:r>
+        <w:rPr>
+          <w:rFonts w:ascii="Consolas" w:eastAsia="Times New Roman" w:hAnsi="Consolas" w:cs="Times New Roman"/>
+          <w:color w:val="D4D4D4"/>
+          <w:sz w:val="21"/>
+          <w:szCs w:val="21"/>
+          <w:lang w:eastAsia="fr-FR"/>
+        </w:rPr>
+        <w:t xml:space="preserve">    </w:t>
+      </w:r>
+      <w:r>
+        <w:rPr>
+          <w:rFonts w:ascii="Consolas" w:eastAsia="Times New Roman" w:hAnsi="Consolas" w:cs="Times New Roman"/>
+          <w:color w:val="6A9955"/>
+          <w:sz w:val="21"/>
+          <w:szCs w:val="21"/>
+          <w:lang w:eastAsia="fr-FR"/>
+        </w:rPr>
+        <w:t>// On vient sélectionner la ligne</w:t>
+      </w:r>
+      <w:r>
+        <w:rPr>
+          <w:rFonts w:ascii="Consolas" w:eastAsia="Times New Roman" w:hAnsi="Consolas" w:cs="Times New Roman"/>
+          <w:color w:val="6A9955"/>
+          <w:sz w:val="21"/>
+          <w:szCs w:val="21"/>
+          <w:lang w:eastAsia="fr-FR"/>
+        </w:rPr>
+        <w:t xml:space="preserve"> dans la DB</w:t>
+      </w:r>
+      <w:r>
+        <w:rPr>
+          <w:rFonts w:ascii="Consolas" w:eastAsia="Times New Roman" w:hAnsi="Consolas" w:cs="Times New Roman"/>
+          <w:color w:val="6A9955"/>
+          <w:sz w:val="21"/>
+          <w:szCs w:val="21"/>
+          <w:lang w:eastAsia="fr-FR"/>
+        </w:rPr>
+        <w:t xml:space="preserve"> où le pseudo est égal au pseudo entré par l'utilisateur:</w:t>
+      </w:r>
+    </w:p>
+    <w:p>
+      <w:pPr>
+        <w:shd w:val="clear" w:color="auto" w:fill="1E1E1E"/>
+        <w:spacing w:after="0" w:line="285" w:lineRule="atLeast"/>
+        <w:rPr>
+          <w:rFonts w:ascii="Consolas" w:eastAsia="Times New Roman" w:hAnsi="Consolas" w:cs="Times New Roman"/>
+          <w:color w:val="D4D4D4"/>
+          <w:sz w:val="21"/>
+          <w:szCs w:val="21"/>
+          <w:lang w:eastAsia="fr-FR"/>
+        </w:rPr>
+      </w:pPr>
+      <w:r>
+        <w:rPr>
+          <w:rFonts w:ascii="Consolas" w:eastAsia="Times New Roman" w:hAnsi="Consolas" w:cs="Times New Roman"/>
+          <w:color w:val="D4D4D4"/>
+          <w:sz w:val="21"/>
+          <w:szCs w:val="21"/>
+          <w:lang w:eastAsia="fr-FR"/>
+        </w:rPr>
+        <w:t xml:space="preserve">    </w:t>
+      </w:r>
+      <w:r>
+        <w:rPr>
+          <w:rFonts w:ascii="Consolas" w:eastAsia="Times New Roman" w:hAnsi="Consolas" w:cs="Times New Roman"/>
+          <w:color w:val="9CDCFE"/>
+          <w:sz w:val="21"/>
+          <w:szCs w:val="21"/>
+          <w:lang w:eastAsia="fr-FR"/>
+        </w:rPr>
+        <w:t>$connexion</w:t>
+      </w:r>
+      <w:r>
+        <w:rPr>
+          <w:rFonts w:ascii="Consolas" w:eastAsia="Times New Roman" w:hAnsi="Consolas" w:cs="Times New Roman"/>
+          <w:color w:val="D4D4D4"/>
+          <w:sz w:val="21"/>
+          <w:szCs w:val="21"/>
+          <w:lang w:eastAsia="fr-FR"/>
+        </w:rPr>
+        <w:t xml:space="preserve"> = </w:t>
+      </w:r>
+      <w:r>
+        <w:rPr>
+          <w:rFonts w:ascii="Consolas" w:eastAsia="Times New Roman" w:hAnsi="Consolas" w:cs="Times New Roman"/>
+          <w:color w:val="CE9178"/>
+          <w:sz w:val="21"/>
+          <w:szCs w:val="21"/>
+          <w:lang w:eastAsia="fr-FR"/>
+        </w:rPr>
+        <w:t>'select * from Personne where pseudo ="'</w:t>
+      </w:r>
+      <w:r>
+        <w:rPr>
+          <w:rFonts w:ascii="Consolas" w:eastAsia="Times New Roman" w:hAnsi="Consolas" w:cs="Times New Roman"/>
+          <w:color w:val="D4D4D4"/>
+          <w:sz w:val="21"/>
+          <w:szCs w:val="21"/>
+          <w:lang w:eastAsia="fr-FR"/>
+        </w:rPr>
+        <w:t xml:space="preserve">. </w:t>
+      </w:r>
+      <w:r>
+        <w:rPr>
+          <w:rFonts w:ascii="Consolas" w:eastAsia="Times New Roman" w:hAnsi="Consolas" w:cs="Times New Roman"/>
+          <w:color w:val="9CDCFE"/>
+          <w:sz w:val="21"/>
+          <w:szCs w:val="21"/>
+          <w:lang w:eastAsia="fr-FR"/>
+        </w:rPr>
+        <w:t>$pseudo</w:t>
+      </w:r>
+      <w:r>
+        <w:rPr>
+          <w:rFonts w:ascii="Consolas" w:eastAsia="Times New Roman" w:hAnsi="Consolas" w:cs="Times New Roman"/>
+          <w:color w:val="D4D4D4"/>
+          <w:sz w:val="21"/>
+          <w:szCs w:val="21"/>
+          <w:lang w:eastAsia="fr-FR"/>
+        </w:rPr>
+        <w:t>.</w:t>
+      </w:r>
+      <w:r>
+        <w:rPr>
+          <w:rFonts w:ascii="Consolas" w:eastAsia="Times New Roman" w:hAnsi="Consolas" w:cs="Times New Roman"/>
+          <w:color w:val="CE9178"/>
+          <w:sz w:val="21"/>
+          <w:szCs w:val="21"/>
+          <w:lang w:eastAsia="fr-FR"/>
+        </w:rPr>
+        <w:t>'";'</w:t>
+      </w:r>
+      <w:r>
+        <w:rPr>
+          <w:rFonts w:ascii="Consolas" w:eastAsia="Times New Roman" w:hAnsi="Consolas" w:cs="Times New Roman"/>
+          <w:color w:val="D4D4D4"/>
+          <w:sz w:val="21"/>
+          <w:szCs w:val="21"/>
+          <w:lang w:eastAsia="fr-FR"/>
+        </w:rPr>
+        <w:t>;</w:t>
+      </w:r>
+    </w:p>
+    <w:p>
+      <w:pPr>
+        <w:shd w:val="clear" w:color="auto" w:fill="1E1E1E"/>
+        <w:spacing w:after="0" w:line="285" w:lineRule="atLeast"/>
+        <w:rPr>
+          <w:rFonts w:ascii="Consolas" w:eastAsia="Times New Roman" w:hAnsi="Consolas" w:cs="Times New Roman"/>
+          <w:color w:val="D4D4D4"/>
+          <w:sz w:val="21"/>
+          <w:szCs w:val="21"/>
+          <w:lang w:eastAsia="fr-FR"/>
+        </w:rPr>
+      </w:pPr>
+      <w:r>
+        <w:rPr>
+          <w:rFonts w:ascii="Consolas" w:eastAsia="Times New Roman" w:hAnsi="Consolas" w:cs="Times New Roman"/>
+          <w:color w:val="D4D4D4"/>
+          <w:sz w:val="21"/>
+          <w:szCs w:val="21"/>
+          <w:lang w:eastAsia="fr-FR"/>
+        </w:rPr>
+        <w:t xml:space="preserve"> </w:t>
+      </w:r>
+      <w:r>
+        <w:rPr>
+          <w:rFonts w:ascii="Consolas" w:eastAsia="Times New Roman" w:hAnsi="Consolas" w:cs="Times New Roman"/>
+          <w:color w:val="6A9955"/>
+          <w:sz w:val="21"/>
+          <w:szCs w:val="21"/>
+          <w:lang w:eastAsia="fr-FR"/>
+        </w:rPr>
+        <w:t>// Cette ligne sert à se connecter</w:t>
+      </w:r>
+      <w:r>
+        <w:rPr>
+          <w:rFonts w:ascii="Consolas" w:eastAsia="Times New Roman" w:hAnsi="Consolas" w:cs="Times New Roman"/>
+          <w:color w:val="6A9955"/>
+          <w:sz w:val="21"/>
+          <w:szCs w:val="21"/>
+          <w:lang w:eastAsia="fr-FR"/>
+        </w:rPr>
+        <w:t xml:space="preserve"> à la table</w:t>
+      </w:r>
+      <w:r>
+        <w:rPr>
+          <w:rFonts w:ascii="Consolas" w:eastAsia="Times New Roman" w:hAnsi="Consolas" w:cs="Times New Roman"/>
+          <w:color w:val="6A9955"/>
+          <w:sz w:val="21"/>
+          <w:szCs w:val="21"/>
+          <w:lang w:eastAsia="fr-FR"/>
+        </w:rPr>
+        <w:t>, executer la requête et on en ressort un tableau:</w:t>
+      </w:r>
+    </w:p>
+    <w:p>
+      <w:pPr>
+        <w:shd w:val="clear" w:color="auto" w:fill="1E1E1E"/>
+        <w:spacing w:after="0" w:line="285" w:lineRule="atLeast"/>
+        <w:rPr>
+          <w:rFonts w:ascii="Consolas" w:eastAsia="Times New Roman" w:hAnsi="Consolas" w:cs="Times New Roman"/>
+          <w:color w:val="D4D4D4"/>
+          <w:sz w:val="21"/>
+          <w:szCs w:val="21"/>
+          <w:lang w:eastAsia="fr-FR"/>
+        </w:rPr>
+      </w:pPr>
+      <w:r>
+        <w:rPr>
+          <w:rFonts w:ascii="Consolas" w:eastAsia="Times New Roman" w:hAnsi="Consolas" w:cs="Times New Roman"/>
+          <w:color w:val="D4D4D4"/>
+          <w:sz w:val="21"/>
+          <w:szCs w:val="21"/>
+          <w:lang w:eastAsia="fr-FR"/>
+        </w:rPr>
+        <w:t xml:space="preserve">    </w:t>
+      </w:r>
+      <w:r>
+        <w:rPr>
+          <w:rFonts w:ascii="Consolas" w:eastAsia="Times New Roman" w:hAnsi="Consolas" w:cs="Times New Roman"/>
+          <w:color w:val="9CDCFE"/>
+          <w:sz w:val="21"/>
+          <w:szCs w:val="21"/>
+          <w:lang w:eastAsia="fr-FR"/>
+        </w:rPr>
+        <w:t>$connectUser</w:t>
+      </w:r>
+      <w:r>
+        <w:rPr>
+          <w:rFonts w:ascii="Consolas" w:eastAsia="Times New Roman" w:hAnsi="Consolas" w:cs="Times New Roman"/>
+          <w:color w:val="D4D4D4"/>
+          <w:sz w:val="21"/>
+          <w:szCs w:val="21"/>
+          <w:lang w:eastAsia="fr-FR"/>
+        </w:rPr>
+        <w:t xml:space="preserve"> = </w:t>
+      </w:r>
+      <w:r>
+        <w:rPr>
+          <w:rFonts w:ascii="Consolas" w:eastAsia="Times New Roman" w:hAnsi="Consolas" w:cs="Times New Roman"/>
+          <w:color w:val="9CDCFE"/>
+          <w:sz w:val="21"/>
+          <w:szCs w:val="21"/>
+          <w:lang w:eastAsia="fr-FR"/>
+        </w:rPr>
+        <w:t>$mysqli</w:t>
+      </w:r>
+      <w:r>
+        <w:rPr>
+          <w:rFonts w:ascii="Consolas" w:eastAsia="Times New Roman" w:hAnsi="Consolas" w:cs="Times New Roman"/>
+          <w:color w:val="D4D4D4"/>
+          <w:sz w:val="21"/>
+          <w:szCs w:val="21"/>
+          <w:lang w:eastAsia="fr-FR"/>
+        </w:rPr>
+        <w:t>-&gt;</w:t>
+      </w:r>
+      <w:r>
+        <w:rPr>
+          <w:rFonts w:ascii="Consolas" w:eastAsia="Times New Roman" w:hAnsi="Consolas" w:cs="Times New Roman"/>
+          <w:color w:val="DCDCAA"/>
+          <w:sz w:val="21"/>
+          <w:szCs w:val="21"/>
+          <w:lang w:eastAsia="fr-FR"/>
+        </w:rPr>
+        <w:t>query</w:t>
+      </w:r>
+      <w:r>
+        <w:rPr>
+          <w:rFonts w:ascii="Consolas" w:eastAsia="Times New Roman" w:hAnsi="Consolas" w:cs="Times New Roman"/>
+          <w:color w:val="D4D4D4"/>
+          <w:sz w:val="21"/>
+          <w:szCs w:val="21"/>
+          <w:lang w:eastAsia="fr-FR"/>
+        </w:rPr>
+        <w:t>(</w:t>
+      </w:r>
+      <w:r>
+        <w:rPr>
+          <w:rFonts w:ascii="Consolas" w:eastAsia="Times New Roman" w:hAnsi="Consolas" w:cs="Times New Roman"/>
+          <w:color w:val="9CDCFE"/>
+          <w:sz w:val="21"/>
+          <w:szCs w:val="21"/>
+          <w:lang w:eastAsia="fr-FR"/>
+        </w:rPr>
+        <w:t>$connexion</w:t>
+      </w:r>
+      <w:r>
+        <w:rPr>
+          <w:rFonts w:ascii="Consolas" w:eastAsia="Times New Roman" w:hAnsi="Consolas" w:cs="Times New Roman"/>
+          <w:color w:val="D4D4D4"/>
+          <w:sz w:val="21"/>
+          <w:szCs w:val="21"/>
+          <w:lang w:eastAsia="fr-FR"/>
+        </w:rPr>
+        <w:t>);</w:t>
+      </w:r>
+    </w:p>
+    <w:p>
+      <w:pPr>
+        <w:shd w:val="clear" w:color="auto" w:fill="1E1E1E"/>
+        <w:spacing w:after="0" w:line="285" w:lineRule="atLeast"/>
+        <w:rPr>
+          <w:rFonts w:ascii="Consolas" w:eastAsia="Times New Roman" w:hAnsi="Consolas" w:cs="Times New Roman"/>
+          <w:color w:val="D4D4D4"/>
+          <w:sz w:val="21"/>
+          <w:szCs w:val="21"/>
+          <w:lang w:eastAsia="fr-FR"/>
+        </w:rPr>
+      </w:pPr>
+      <w:r>
+        <w:rPr>
+          <w:rFonts w:ascii="Consolas" w:eastAsia="Times New Roman" w:hAnsi="Consolas" w:cs="Times New Roman"/>
+          <w:color w:val="6A9955"/>
+          <w:sz w:val="21"/>
+          <w:szCs w:val="21"/>
+          <w:lang w:eastAsia="fr-FR"/>
+        </w:rPr>
+        <w:t>// Cette ligne sert à extraire une seule ligne de l'objet retourné (un enregistrement, ici la ligne du pseudo entré):</w:t>
+      </w:r>
+    </w:p>
+    <w:p>
+      <w:pPr>
+        <w:shd w:val="clear" w:color="auto" w:fill="1E1E1E"/>
+        <w:spacing w:after="0" w:line="285" w:lineRule="atLeast"/>
+        <w:rPr>
+          <w:rFonts w:ascii="Consolas" w:eastAsia="Times New Roman" w:hAnsi="Consolas" w:cs="Times New Roman"/>
+          <w:color w:val="D4D4D4"/>
+          <w:sz w:val="21"/>
+          <w:szCs w:val="21"/>
+          <w:lang w:eastAsia="fr-FR"/>
+        </w:rPr>
+      </w:pPr>
+      <w:r>
+        <w:rPr>
+          <w:rFonts w:ascii="Consolas" w:eastAsia="Times New Roman" w:hAnsi="Consolas" w:cs="Times New Roman"/>
+          <w:color w:val="D4D4D4"/>
+          <w:sz w:val="21"/>
+          <w:szCs w:val="21"/>
+          <w:lang w:eastAsia="fr-FR"/>
+        </w:rPr>
+        <w:t xml:space="preserve">    </w:t>
+      </w:r>
+      <w:r>
+        <w:rPr>
+          <w:rFonts w:ascii="Consolas" w:eastAsia="Times New Roman" w:hAnsi="Consolas" w:cs="Times New Roman"/>
+          <w:color w:val="9CDCFE"/>
+          <w:sz w:val="21"/>
+          <w:szCs w:val="21"/>
+          <w:lang w:eastAsia="fr-FR"/>
+        </w:rPr>
+        <w:t>$row</w:t>
+      </w:r>
+      <w:r>
+        <w:rPr>
+          <w:rFonts w:ascii="Consolas" w:eastAsia="Times New Roman" w:hAnsi="Consolas" w:cs="Times New Roman"/>
+          <w:color w:val="D4D4D4"/>
+          <w:sz w:val="21"/>
+          <w:szCs w:val="21"/>
+          <w:lang w:eastAsia="fr-FR"/>
+        </w:rPr>
+        <w:t xml:space="preserve"> = </w:t>
+      </w:r>
+      <w:r>
+        <w:rPr>
+          <w:rFonts w:ascii="Consolas" w:eastAsia="Times New Roman" w:hAnsi="Consolas" w:cs="Times New Roman"/>
+          <w:color w:val="9CDCFE"/>
+          <w:sz w:val="21"/>
+          <w:szCs w:val="21"/>
+          <w:lang w:eastAsia="fr-FR"/>
+        </w:rPr>
+        <w:t>$connectUser</w:t>
+      </w:r>
+      <w:r>
+        <w:rPr>
+          <w:rFonts w:ascii="Consolas" w:eastAsia="Times New Roman" w:hAnsi="Consolas" w:cs="Times New Roman"/>
+          <w:color w:val="D4D4D4"/>
+          <w:sz w:val="21"/>
+          <w:szCs w:val="21"/>
+          <w:lang w:eastAsia="fr-FR"/>
+        </w:rPr>
+        <w:t>-&gt;</w:t>
+      </w:r>
+      <w:r>
+        <w:rPr>
+          <w:rFonts w:ascii="Consolas" w:eastAsia="Times New Roman" w:hAnsi="Consolas" w:cs="Times New Roman"/>
+          <w:color w:val="DCDCAA"/>
+          <w:sz w:val="21"/>
+          <w:szCs w:val="21"/>
+          <w:lang w:eastAsia="fr-FR"/>
+        </w:rPr>
+        <w:t>fetch_array</w:t>
+      </w:r>
+      <w:r>
+        <w:rPr>
+          <w:rFonts w:ascii="Consolas" w:eastAsia="Times New Roman" w:hAnsi="Consolas" w:cs="Times New Roman"/>
+          <w:color w:val="D4D4D4"/>
+          <w:sz w:val="21"/>
+          <w:szCs w:val="21"/>
+          <w:lang w:eastAsia="fr-FR"/>
+        </w:rPr>
+        <w:t>();</w:t>
+      </w:r>
+    </w:p>
+    <w:p>
+      <w:pPr>
+        <w:shd w:val="clear" w:color="auto" w:fill="1E1E1E"/>
+        <w:spacing w:after="0" w:line="285" w:lineRule="atLeast"/>
+        <w:rPr>
+          <w:rFonts w:ascii="Consolas" w:eastAsia="Times New Roman" w:hAnsi="Consolas" w:cs="Times New Roman"/>
+          <w:color w:val="D4D4D4"/>
+          <w:sz w:val="21"/>
+          <w:szCs w:val="21"/>
+          <w:lang w:eastAsia="fr-FR"/>
+        </w:rPr>
+      </w:pPr>
+      <w:r>
+        <w:rPr>
+          <w:rFonts w:ascii="Consolas" w:eastAsia="Times New Roman" w:hAnsi="Consolas" w:cs="Times New Roman"/>
+          <w:color w:val="6A9955"/>
+          <w:sz w:val="21"/>
+          <w:szCs w:val="21"/>
+          <w:lang w:eastAsia="fr-FR"/>
+        </w:rPr>
+        <w:t xml:space="preserve">// Cette ligne permet de vérifier si le mdp hashé dans la base de donnée correspond au hash du MDP saisi. </w:t>
+      </w:r>
+    </w:p>
+    <w:p>
+      <w:pPr>
+        <w:shd w:val="clear" w:color="auto" w:fill="1E1E1E"/>
+        <w:spacing w:after="0" w:line="285" w:lineRule="atLeast"/>
+        <w:rPr>
+          <w:rFonts w:ascii="Consolas" w:eastAsia="Times New Roman" w:hAnsi="Consolas" w:cs="Times New Roman"/>
+          <w:color w:val="D4D4D4"/>
+          <w:sz w:val="21"/>
+          <w:szCs w:val="21"/>
+          <w:lang w:eastAsia="fr-FR"/>
+        </w:rPr>
+      </w:pPr>
+      <w:r>
+        <w:rPr>
+          <w:rFonts w:ascii="Consolas" w:eastAsia="Times New Roman" w:hAnsi="Consolas" w:cs="Times New Roman"/>
+          <w:color w:val="6A9955"/>
+          <w:sz w:val="21"/>
+          <w:szCs w:val="21"/>
+          <w:lang w:eastAsia="fr-FR"/>
+        </w:rPr>
+        <w:t>// password_verify a deux paramètres. Le premier est le mot de passe à vérifier, le second est le mot de passe inscrit</w:t>
+      </w:r>
+    </w:p>
+    <w:p>
+      <w:pPr>
+        <w:shd w:val="clear" w:color="auto" w:fill="1E1E1E"/>
+        <w:spacing w:after="0" w:line="285" w:lineRule="atLeast"/>
+        <w:rPr>
+          <w:rFonts w:ascii="Consolas" w:eastAsia="Times New Roman" w:hAnsi="Consolas" w:cs="Times New Roman"/>
+          <w:color w:val="D4D4D4"/>
+          <w:sz w:val="21"/>
+          <w:szCs w:val="21"/>
+          <w:lang w:eastAsia="fr-FR"/>
+        </w:rPr>
+      </w:pPr>
+      <w:r>
+        <w:rPr>
+          <w:rFonts w:ascii="Consolas" w:eastAsia="Times New Roman" w:hAnsi="Consolas" w:cs="Times New Roman"/>
+          <w:color w:val="6A9955"/>
+          <w:sz w:val="21"/>
+          <w:szCs w:val="21"/>
+          <w:lang w:eastAsia="fr-FR"/>
+        </w:rPr>
+        <w:t>// dans la base de données:</w:t>
+      </w:r>
+    </w:p>
+    <w:p>
+      <w:pPr>
+        <w:shd w:val="clear" w:color="auto" w:fill="1E1E1E"/>
+        <w:spacing w:after="0" w:line="285" w:lineRule="atLeast"/>
+        <w:rPr>
+          <w:rFonts w:ascii="Consolas" w:eastAsia="Times New Roman" w:hAnsi="Consolas" w:cs="Times New Roman"/>
+          <w:color w:val="D4D4D4"/>
+          <w:sz w:val="21"/>
+          <w:szCs w:val="21"/>
+          <w:lang w:eastAsia="fr-FR"/>
+        </w:rPr>
+      </w:pPr>
+      <w:r>
+        <w:rPr>
+          <w:rFonts w:ascii="Consolas" w:eastAsia="Times New Roman" w:hAnsi="Consolas" w:cs="Times New Roman"/>
+          <w:color w:val="D4D4D4"/>
+          <w:sz w:val="21"/>
+          <w:szCs w:val="21"/>
+          <w:lang w:eastAsia="fr-FR"/>
+        </w:rPr>
+        <w:t xml:space="preserve">    </w:t>
+      </w:r>
+      <w:r>
+        <w:rPr>
+          <w:rFonts w:ascii="Consolas" w:eastAsia="Times New Roman" w:hAnsi="Consolas" w:cs="Times New Roman"/>
+          <w:color w:val="C586C0"/>
+          <w:sz w:val="21"/>
+          <w:szCs w:val="21"/>
+          <w:lang w:eastAsia="fr-FR"/>
+        </w:rPr>
+        <w:t>if</w:t>
+      </w:r>
+      <w:r>
+        <w:rPr>
+          <w:rFonts w:ascii="Consolas" w:eastAsia="Times New Roman" w:hAnsi="Consolas" w:cs="Times New Roman"/>
+          <w:color w:val="D4D4D4"/>
+          <w:sz w:val="21"/>
+          <w:szCs w:val="21"/>
+          <w:lang w:eastAsia="fr-FR"/>
+        </w:rPr>
+        <w:t xml:space="preserve"> (</w:t>
+      </w:r>
+      <w:r>
+        <w:rPr>
+          <w:rFonts w:ascii="Consolas" w:eastAsia="Times New Roman" w:hAnsi="Consolas" w:cs="Times New Roman"/>
+          <w:color w:val="DCDCAA"/>
+          <w:sz w:val="21"/>
+          <w:szCs w:val="21"/>
+          <w:lang w:eastAsia="fr-FR"/>
+        </w:rPr>
+        <w:t>password_verify</w:t>
+      </w:r>
+      <w:r>
+        <w:rPr>
+          <w:rFonts w:ascii="Consolas" w:eastAsia="Times New Roman" w:hAnsi="Consolas" w:cs="Times New Roman"/>
+          <w:color w:val="D4D4D4"/>
+          <w:sz w:val="21"/>
+          <w:szCs w:val="21"/>
+          <w:lang w:eastAsia="fr-FR"/>
+        </w:rPr>
+        <w:t>(</w:t>
+      </w:r>
+      <w:r>
+        <w:rPr>
+          <w:rFonts w:ascii="Consolas" w:eastAsia="Times New Roman" w:hAnsi="Consolas" w:cs="Times New Roman"/>
+          <w:color w:val="9CDCFE"/>
+          <w:sz w:val="21"/>
+          <w:szCs w:val="21"/>
+          <w:lang w:eastAsia="fr-FR"/>
+        </w:rPr>
+        <w:t>$password</w:t>
+      </w:r>
+      <w:r>
+        <w:rPr>
+          <w:rFonts w:ascii="Consolas" w:eastAsia="Times New Roman" w:hAnsi="Consolas" w:cs="Times New Roman"/>
+          <w:color w:val="D4D4D4"/>
+          <w:sz w:val="21"/>
+          <w:szCs w:val="21"/>
+          <w:lang w:eastAsia="fr-FR"/>
+        </w:rPr>
+        <w:t>,</w:t>
+      </w:r>
+      <w:r>
+        <w:rPr>
+          <w:rFonts w:ascii="Consolas" w:eastAsia="Times New Roman" w:hAnsi="Consolas" w:cs="Times New Roman"/>
+          <w:color w:val="9CDCFE"/>
+          <w:sz w:val="21"/>
+          <w:szCs w:val="21"/>
+          <w:lang w:eastAsia="fr-FR"/>
+        </w:rPr>
+        <w:t>$row</w:t>
+      </w:r>
+      <w:r>
+        <w:rPr>
+          <w:rFonts w:ascii="Consolas" w:eastAsia="Times New Roman" w:hAnsi="Consolas" w:cs="Times New Roman"/>
+          <w:color w:val="D4D4D4"/>
+          <w:sz w:val="21"/>
+          <w:szCs w:val="21"/>
+          <w:lang w:eastAsia="fr-FR"/>
+        </w:rPr>
+        <w:t>[</w:t>
+      </w:r>
+      <w:r>
+        <w:rPr>
+          <w:rFonts w:ascii="Consolas" w:eastAsia="Times New Roman" w:hAnsi="Consolas" w:cs="Times New Roman"/>
+          <w:color w:val="CE9178"/>
+          <w:sz w:val="21"/>
+          <w:szCs w:val="21"/>
+          <w:lang w:eastAsia="fr-FR"/>
+        </w:rPr>
+        <w:t>'password'</w:t>
+      </w:r>
+      <w:r>
+        <w:rPr>
+          <w:rFonts w:ascii="Consolas" w:eastAsia="Times New Roman" w:hAnsi="Consolas" w:cs="Times New Roman"/>
+          <w:color w:val="D4D4D4"/>
+          <w:sz w:val="21"/>
+          <w:szCs w:val="21"/>
+          <w:lang w:eastAsia="fr-FR"/>
+        </w:rPr>
+        <w:t>])) {</w:t>
+      </w:r>
+    </w:p>
+    <w:p>
+      <w:pPr>
+        <w:shd w:val="clear" w:color="auto" w:fill="1E1E1E"/>
+        <w:spacing w:after="0" w:line="285" w:lineRule="atLeast"/>
+        <w:rPr>
+          <w:rFonts w:ascii="Consolas" w:eastAsia="Times New Roman" w:hAnsi="Consolas" w:cs="Times New Roman"/>
+          <w:color w:val="D4D4D4"/>
+          <w:sz w:val="21"/>
+          <w:szCs w:val="21"/>
+          <w:lang w:eastAsia="fr-FR"/>
+        </w:rPr>
+      </w:pPr>
+    </w:p>
+    <w:p>
+      <w:pPr>
+        <w:shd w:val="clear" w:color="auto" w:fill="1E1E1E"/>
+        <w:spacing w:after="0" w:line="285" w:lineRule="atLeast"/>
+        <w:rPr>
+          <w:rFonts w:ascii="Consolas" w:eastAsia="Times New Roman" w:hAnsi="Consolas" w:cs="Times New Roman"/>
+          <w:color w:val="D4D4D4"/>
+          <w:sz w:val="21"/>
+          <w:szCs w:val="21"/>
+          <w:lang w:eastAsia="fr-FR"/>
+        </w:rPr>
+      </w:pPr>
+      <w:r>
+        <w:rPr>
+          <w:rFonts w:ascii="Consolas" w:eastAsia="Times New Roman" w:hAnsi="Consolas" w:cs="Times New Roman"/>
+          <w:color w:val="D4D4D4"/>
+          <w:sz w:val="21"/>
+          <w:szCs w:val="21"/>
+          <w:lang w:eastAsia="fr-FR"/>
+        </w:rPr>
+        <w:t xml:space="preserve">        </w:t>
+      </w:r>
+      <w:r>
+        <w:rPr>
+          <w:rFonts w:ascii="Consolas" w:eastAsia="Times New Roman" w:hAnsi="Consolas" w:cs="Times New Roman"/>
+          <w:color w:val="DCDCAA"/>
+          <w:sz w:val="21"/>
+          <w:szCs w:val="21"/>
+          <w:lang w:eastAsia="fr-FR"/>
+        </w:rPr>
+        <w:t>header</w:t>
+      </w:r>
+      <w:r>
+        <w:rPr>
+          <w:rFonts w:ascii="Consolas" w:eastAsia="Times New Roman" w:hAnsi="Consolas" w:cs="Times New Roman"/>
+          <w:color w:val="D4D4D4"/>
+          <w:sz w:val="21"/>
+          <w:szCs w:val="21"/>
+          <w:lang w:eastAsia="fr-FR"/>
+        </w:rPr>
+        <w:t>(</w:t>
+      </w:r>
+      <w:r>
+        <w:rPr>
+          <w:rFonts w:ascii="Consolas" w:eastAsia="Times New Roman" w:hAnsi="Consolas" w:cs="Times New Roman"/>
+          <w:color w:val="CE9178"/>
+          <w:sz w:val="21"/>
+          <w:szCs w:val="21"/>
+          <w:lang w:eastAsia="fr-FR"/>
+        </w:rPr>
+        <w:t>'Location:secret.php'</w:t>
+      </w:r>
+      <w:r>
+        <w:rPr>
+          <w:rFonts w:ascii="Consolas" w:eastAsia="Times New Roman" w:hAnsi="Consolas" w:cs="Times New Roman"/>
+          <w:color w:val="D4D4D4"/>
+          <w:sz w:val="21"/>
+          <w:szCs w:val="21"/>
+          <w:lang w:eastAsia="fr-FR"/>
+        </w:rPr>
+        <w:t>);</w:t>
+      </w:r>
+    </w:p>
+    <w:p>
+      <w:pPr>
+        <w:shd w:val="clear" w:color="auto" w:fill="1E1E1E"/>
+        <w:spacing w:after="0" w:line="285" w:lineRule="atLeast"/>
+        <w:rPr>
+          <w:rFonts w:ascii="Consolas" w:eastAsia="Times New Roman" w:hAnsi="Consolas" w:cs="Times New Roman"/>
+          <w:color w:val="D4D4D4"/>
+          <w:sz w:val="21"/>
+          <w:szCs w:val="21"/>
+          <w:lang w:eastAsia="fr-FR"/>
+        </w:rPr>
+      </w:pPr>
+      <w:r>
+        <w:rPr>
+          <w:rFonts w:ascii="Consolas" w:eastAsia="Times New Roman" w:hAnsi="Consolas" w:cs="Times New Roman"/>
+          <w:color w:val="D4D4D4"/>
+          <w:sz w:val="21"/>
+          <w:szCs w:val="21"/>
+          <w:lang w:eastAsia="fr-FR"/>
+        </w:rPr>
+        <w:t xml:space="preserve">    </w:t>
+      </w:r>
+    </w:p>
+    <w:p>
+      <w:pPr>
+        <w:shd w:val="clear" w:color="auto" w:fill="1E1E1E"/>
+        <w:spacing w:after="0" w:line="285" w:lineRule="atLeast"/>
+        <w:rPr>
+          <w:rFonts w:ascii="Consolas" w:eastAsia="Times New Roman" w:hAnsi="Consolas" w:cs="Times New Roman"/>
+          <w:color w:val="D4D4D4"/>
+          <w:sz w:val="21"/>
+          <w:szCs w:val="21"/>
+          <w:lang w:eastAsia="fr-FR"/>
+        </w:rPr>
+      </w:pPr>
+      <w:r>
+        <w:rPr>
+          <w:rFonts w:ascii="Consolas" w:eastAsia="Times New Roman" w:hAnsi="Consolas" w:cs="Times New Roman"/>
+          <w:color w:val="D4D4D4"/>
+          <w:sz w:val="21"/>
+          <w:szCs w:val="21"/>
+          <w:lang w:eastAsia="fr-FR"/>
+        </w:rPr>
+        <w:t xml:space="preserve">    } </w:t>
+      </w:r>
+      <w:r>
+        <w:rPr>
+          <w:rFonts w:ascii="Consolas" w:eastAsia="Times New Roman" w:hAnsi="Consolas" w:cs="Times New Roman"/>
+          <w:color w:val="C586C0"/>
+          <w:sz w:val="21"/>
+          <w:szCs w:val="21"/>
+          <w:lang w:eastAsia="fr-FR"/>
+        </w:rPr>
+        <w:t>else</w:t>
+      </w:r>
+      <w:r>
+        <w:rPr>
+          <w:rFonts w:ascii="Consolas" w:eastAsia="Times New Roman" w:hAnsi="Consolas" w:cs="Times New Roman"/>
+          <w:color w:val="D4D4D4"/>
+          <w:sz w:val="21"/>
+          <w:szCs w:val="21"/>
+          <w:lang w:eastAsia="fr-FR"/>
+        </w:rPr>
+        <w:t xml:space="preserve"> {</w:t>
+      </w:r>
+    </w:p>
+    <w:p>
+      <w:pPr>
+        <w:shd w:val="clear" w:color="auto" w:fill="1E1E1E"/>
+        <w:spacing w:after="0" w:line="285" w:lineRule="atLeast"/>
+        <w:rPr>
+          <w:rFonts w:ascii="Consolas" w:eastAsia="Times New Roman" w:hAnsi="Consolas" w:cs="Times New Roman"/>
+          <w:color w:val="D4D4D4"/>
+          <w:sz w:val="21"/>
+          <w:szCs w:val="21"/>
+          <w:lang w:eastAsia="fr-FR"/>
+        </w:rPr>
+      </w:pPr>
+      <w:r>
+        <w:rPr>
+          <w:rFonts w:ascii="Consolas" w:eastAsia="Times New Roman" w:hAnsi="Consolas" w:cs="Times New Roman"/>
+          <w:color w:val="D4D4D4"/>
+          <w:sz w:val="21"/>
+          <w:szCs w:val="21"/>
+          <w:lang w:eastAsia="fr-FR"/>
+        </w:rPr>
+        <w:t xml:space="preserve">        </w:t>
+      </w:r>
+      <w:r>
+        <w:rPr>
+          <w:rFonts w:ascii="Consolas" w:eastAsia="Times New Roman" w:hAnsi="Consolas" w:cs="Times New Roman"/>
+          <w:color w:val="DCDCAA"/>
+          <w:sz w:val="21"/>
+          <w:szCs w:val="21"/>
+          <w:lang w:eastAsia="fr-FR"/>
+        </w:rPr>
+        <w:t>echo</w:t>
+      </w:r>
+      <w:r>
+        <w:rPr>
+          <w:rFonts w:ascii="Consolas" w:eastAsia="Times New Roman" w:hAnsi="Consolas" w:cs="Times New Roman"/>
+          <w:color w:val="D4D4D4"/>
+          <w:sz w:val="21"/>
+          <w:szCs w:val="21"/>
+          <w:lang w:eastAsia="fr-FR"/>
+        </w:rPr>
+        <w:t xml:space="preserve"> </w:t>
+      </w:r>
+      <w:r>
+        <w:rPr>
+          <w:rFonts w:ascii="Consolas" w:eastAsia="Times New Roman" w:hAnsi="Consolas" w:cs="Times New Roman"/>
+          <w:color w:val="CE9178"/>
+          <w:sz w:val="21"/>
+          <w:szCs w:val="21"/>
+          <w:lang w:eastAsia="fr-FR"/>
+        </w:rPr>
+        <w:t>'Echec</w:t>
+      </w:r>
+      <w:r>
+        <w:rPr>
+          <w:rFonts w:ascii="Consolas" w:eastAsia="Times New Roman" w:hAnsi="Consolas" w:cs="Times New Roman"/>
+          <w:color w:val="CE9178"/>
+          <w:sz w:val="21"/>
+          <w:szCs w:val="21"/>
+          <w:lang w:eastAsia="fr-FR"/>
+        </w:rPr>
+        <w:t xml:space="preserve"> de connexion</w:t>
+      </w:r>
       <w:bookmarkStart w:id="0" w:name="_GoBack"/>
       <w:bookmarkEnd w:id="0"/>
+      <w:r>
+        <w:rPr>
+          <w:rFonts w:ascii="Consolas" w:eastAsia="Times New Roman" w:hAnsi="Consolas" w:cs="Times New Roman"/>
+          <w:color w:val="CE9178"/>
+          <w:sz w:val="21"/>
+          <w:szCs w:val="21"/>
+          <w:lang w:eastAsia="fr-FR"/>
+        </w:rPr>
+        <w:t>.'</w:t>
+      </w:r>
+      <w:r>
+        <w:rPr>
+          <w:rFonts w:ascii="Consolas" w:eastAsia="Times New Roman" w:hAnsi="Consolas" w:cs="Times New Roman"/>
+          <w:color w:val="D4D4D4"/>
+          <w:sz w:val="21"/>
+          <w:szCs w:val="21"/>
+          <w:lang w:eastAsia="fr-FR"/>
+        </w:rPr>
+        <w:t>;</w:t>
+      </w:r>
+    </w:p>
+    <w:p>
+      <w:pPr>
+        <w:shd w:val="clear" w:color="auto" w:fill="1E1E1E"/>
+        <w:spacing w:after="0" w:line="285" w:lineRule="atLeast"/>
+        <w:rPr>
+          <w:rFonts w:ascii="Consolas" w:eastAsia="Times New Roman" w:hAnsi="Consolas" w:cs="Times New Roman"/>
+          <w:color w:val="D4D4D4"/>
+          <w:sz w:val="21"/>
+          <w:szCs w:val="21"/>
+          <w:lang w:eastAsia="fr-FR"/>
+        </w:rPr>
+      </w:pPr>
+      <w:r>
+        <w:rPr>
+          <w:rFonts w:ascii="Consolas" w:eastAsia="Times New Roman" w:hAnsi="Consolas" w:cs="Times New Roman"/>
+          <w:color w:val="D4D4D4"/>
+          <w:sz w:val="21"/>
+          <w:szCs w:val="21"/>
+          <w:lang w:eastAsia="fr-FR"/>
+        </w:rPr>
+        <w:t xml:space="preserve">    }</w:t>
+      </w:r>
+    </w:p>
+    <w:p>
+      <w:pPr>
+        <w:shd w:val="clear" w:color="auto" w:fill="1E1E1E"/>
+        <w:spacing w:after="0" w:line="285" w:lineRule="atLeast"/>
+        <w:rPr>
+          <w:rFonts w:ascii="Consolas" w:eastAsia="Times New Roman" w:hAnsi="Consolas" w:cs="Times New Roman"/>
+          <w:color w:val="D4D4D4"/>
+          <w:sz w:val="21"/>
+          <w:szCs w:val="21"/>
+          <w:lang w:eastAsia="fr-FR"/>
+        </w:rPr>
+      </w:pPr>
+      <w:r>
+        <w:rPr>
+          <w:rFonts w:ascii="Consolas" w:eastAsia="Times New Roman" w:hAnsi="Consolas" w:cs="Times New Roman"/>
+          <w:color w:val="D4D4D4"/>
+          <w:sz w:val="21"/>
+          <w:szCs w:val="21"/>
+          <w:lang w:eastAsia="fr-FR"/>
+        </w:rPr>
+        <w:t>}</w:t>
+      </w:r>
+    </w:p>
+    <w:p>
+      <w:pPr>
+        <w:shd w:val="clear" w:color="auto" w:fill="1E1E1E"/>
+        <w:spacing w:after="0" w:line="285" w:lineRule="atLeast"/>
+        <w:rPr>
+          <w:rFonts w:ascii="Consolas" w:eastAsia="Times New Roman" w:hAnsi="Consolas" w:cs="Times New Roman"/>
+          <w:color w:val="D4D4D4"/>
+          <w:sz w:val="21"/>
+          <w:szCs w:val="21"/>
+          <w:lang w:eastAsia="fr-FR"/>
+        </w:rPr>
+      </w:pPr>
+      <w:r>
+        <w:rPr>
+          <w:rFonts w:ascii="Consolas" w:eastAsia="Times New Roman" w:hAnsi="Consolas" w:cs="Times New Roman"/>
+          <w:color w:val="569CD6"/>
+          <w:sz w:val="21"/>
+          <w:szCs w:val="21"/>
+          <w:lang w:eastAsia="fr-FR"/>
+        </w:rPr>
+        <w:t>?&gt;</w:t>
+      </w:r>
+    </w:p>
+    <w:p>
+      <w:pPr>
+        <w:pStyle w:val="Common"/>
+      </w:pPr>
     </w:p>
     <w:sectPr>
       <w:pgSz w:w="11906" w:h="16838"/>

</xml_diff>